<commit_message>
validar emisiones para dia y horarios
</commit_message>
<xml_diff>
--- a/Documentación/Especificacion WS Actualizada.docx
+++ b/Documentación/Especificacion WS Actualizada.docx
@@ -1,6 +1,6 @@
 
 <file path=word/document.xml><?xml version="1.0" encoding="utf-8"?>
-<w:document xmlns:wpc="http://schemas.microsoft.com/office/word/2010/wordprocessingCanvas" xmlns:cx="http://schemas.microsoft.com/office/drawing/2014/chartex" xmlns:cx1="http://schemas.microsoft.com/office/drawing/2015/9/8/chartex" xmlns:cx2="http://schemas.microsoft.com/office/drawing/2015/10/21/chartex" xmlns:cx3="http://schemas.microsoft.com/office/drawing/2016/5/9/chartex" xmlns:cx4="http://schemas.microsoft.com/office/drawing/2016/5/10/chartex" xmlns:cx5="http://schemas.microsoft.com/office/drawing/2016/5/11/chartex" xmlns:cx6="http://schemas.microsoft.com/office/drawing/2016/5/12/chartex" xmlns:cx7="http://schemas.microsoft.com/office/drawing/2016/5/13/chartex" xmlns:cx8="http://schemas.microsoft.com/office/drawing/2016/5/14/chartex" xmlns:mc="http://schemas.openxmlformats.org/markup-compatibility/2006" xmlns:aink="http://schemas.microsoft.com/office/drawing/2016/ink" xmlns:am3d="http://schemas.microsoft.com/office/drawing/2017/model3d" xmlns:o="urn:schemas-microsoft-com:office:office" xmlns:r="http://schemas.openxmlformats.org/officeDocument/2006/relationships" xmlns:m="http://schemas.openxmlformats.org/officeDocument/2006/math" xmlns:v="urn:schemas-microsoft-com:vml" xmlns:wp14="http://schemas.microsoft.com/office/word/2010/wordprocessingDrawing" xmlns:wp="http://schemas.openxmlformats.org/drawingml/2006/wordprocessingDrawing" xmlns:w10="urn:schemas-microsoft-com:office:word" xmlns:w="http://schemas.openxmlformats.org/wordprocessingml/2006/main" xmlns:w14="http://schemas.microsoft.com/office/word/2010/wordml" xmlns:w15="http://schemas.microsoft.com/office/word/2012/wordml" xmlns:w16cex="http://schemas.microsoft.com/office/word/2018/wordml/cex" xmlns:w16cid="http://schemas.microsoft.com/office/word/2016/wordml/cid" xmlns:w16="http://schemas.microsoft.com/office/word/2018/wordml" xmlns:w16sdtdh="http://schemas.microsoft.com/office/word/2020/wordml/sdtdatahash" xmlns:w16se="http://schemas.microsoft.com/office/word/2015/wordml/symex" xmlns:wpg="http://schemas.microsoft.com/office/word/2010/wordprocessingGroup" xmlns:wpi="http://schemas.microsoft.com/office/word/2010/wordprocessingInk" xmlns:wne="http://schemas.microsoft.com/office/word/2006/wordml" xmlns:wps="http://schemas.microsoft.com/office/word/2010/wordprocessingShape" mc:Ignorable="w14 w15 w16se w16cid w16 w16cex w16sdtdh wp14">
+<w:document xmlns:ve="http://schemas.openxmlformats.org/markup-compatibility/2006" xmlns:o="urn:schemas-microsoft-com:office:office" xmlns:r="http://schemas.openxmlformats.org/officeDocument/2006/relationships" xmlns:m="http://schemas.openxmlformats.org/officeDocument/2006/math" xmlns:v="urn:schemas-microsoft-com:vml" xmlns:wp="http://schemas.openxmlformats.org/drawingml/2006/wordprocessingDrawing" xmlns:w10="urn:schemas-microsoft-com:office:word" xmlns:w="http://schemas.openxmlformats.org/wordprocessingml/2006/main" xmlns:wne="http://schemas.microsoft.com/office/word/2006/wordml">
   <w:body>
     <w:p>
       <w:pPr>
@@ -281,15 +281,6 @@
           <w:bCs/>
           <w:lang w:val="es-ES" w:eastAsia="es-ES"/>
         </w:rPr>
-        <w:t xml:space="preserve"> </w:t>
-      </w:r>
-      <w:r>
-        <w:rPr>
-          <w:rFonts w:ascii="Calibri" w:hAnsi="Calibri" w:cs="Arial"/>
-          <w:b/>
-          <w:bCs/>
-          <w:lang w:val="es-ES" w:eastAsia="es-ES"/>
-        </w:rPr>
         <w:t>Agustín J Retamozo</w:t>
       </w:r>
     </w:p>
@@ -479,7 +470,7 @@
           <w:insideH w:val="single" w:sz="4" w:space="0" w:color="auto"/>
           <w:insideV w:val="single" w:sz="4" w:space="0" w:color="auto"/>
         </w:tblBorders>
-        <w:tblLook w:val="01E0" w:firstRow="1" w:lastRow="1" w:firstColumn="1" w:lastColumn="1" w:noHBand="0" w:noVBand="0"/>
+        <w:tblLook w:val="01E0"/>
       </w:tblPr>
       <w:tblGrid>
         <w:gridCol w:w="4914"/>
@@ -1391,6 +1382,7 @@
           <w:color w:val="000000"/>
           <w:lang w:val="es-ES" w:eastAsia="es-ES"/>
         </w:rPr>
+        <w:lastRenderedPageBreak/>
         <w:br w:type="page"/>
       </w:r>
     </w:p>
@@ -1493,25 +1485,7 @@
           <w:color w:val="000000"/>
           <w:lang w:val="es-ES" w:eastAsia="es-ES"/>
         </w:rPr>
-        <w:t>la parte técnica de integración del sistema de Notables con el sistema MMASS</w:t>
-      </w:r>
-      <w:r>
-        <w:rPr>
-          <w:rFonts w:ascii="Calibri" w:hAnsi="Calibri" w:cs="Arial"/>
-          <w:bCs/>
-          <w:color w:val="000000"/>
-          <w:lang w:val="es-ES" w:eastAsia="es-ES"/>
-        </w:rPr>
-        <w:t xml:space="preserve"> </w:t>
-      </w:r>
-      <w:r>
-        <w:rPr>
-          <w:rFonts w:ascii="Calibri" w:hAnsi="Calibri" w:cs="Arial"/>
-          <w:bCs/>
-          <w:color w:val="000000"/>
-          <w:lang w:val="es-ES" w:eastAsia="es-ES"/>
-        </w:rPr>
-        <w:t>a través del webservice que se va a desarrollar a tal fin.</w:t>
+        <w:t>la parte técnica de integración del sistema de Notables con el sistema MMASSa través del webservice que se va a desarrollar a tal fin.</w:t>
       </w:r>
     </w:p>
     <w:p>
@@ -1681,25 +1655,7 @@
           <w:color w:val="000000"/>
           <w:lang w:val="es-ES" w:eastAsia="es-ES"/>
         </w:rPr>
-        <w:t xml:space="preserve"> </w:t>
-      </w:r>
-      <w:r>
-        <w:rPr>
-          <w:rFonts w:ascii="Calibri" w:hAnsi="Calibri" w:cs="Arial"/>
-          <w:bCs/>
-          <w:color w:val="000000"/>
-          <w:lang w:val="es-ES" w:eastAsia="es-ES"/>
-        </w:rPr>
         <w:t>xml</w:t>
-      </w:r>
-      <w:r>
-        <w:rPr>
-          <w:rFonts w:ascii="Calibri" w:hAnsi="Calibri" w:cs="Arial"/>
-          <w:bCs/>
-          <w:color w:val="000000"/>
-          <w:lang w:val="es-ES" w:eastAsia="es-ES"/>
-        </w:rPr>
-        <w:t xml:space="preserve"> </w:t>
       </w:r>
       <w:r>
         <w:rPr>
@@ -3533,15 +3489,6 @@
           <w:szCs w:val="22"/>
           <w:lang w:val="es-ES" w:eastAsia="es-ES"/>
         </w:rPr>
-        <w:t xml:space="preserve"> </w:t>
-      </w:r>
-      <w:r>
-        <w:rPr>
-          <w:rFonts w:ascii="Calibri" w:hAnsi="Calibri" w:cs="Calibri"/>
-          <w:sz w:val="22"/>
-          <w:szCs w:val="22"/>
-          <w:lang w:val="es-ES" w:eastAsia="es-ES"/>
-        </w:rPr>
         <w:t>CompetitivoDescripcion</w:t>
       </w:r>
       <w:r>
@@ -3553,7 +3500,7 @@
           <w:szCs w:val="46"/>
           <w:lang w:val="es-ES"/>
         </w:rPr>
-        <w:t xml:space="preserve"> &gt;</w:t>
+        <w:t>&gt;</w:t>
       </w:r>
       <w:r>
         <w:rPr>
@@ -3584,15 +3531,6 @@
           <w:szCs w:val="22"/>
           <w:lang w:val="es-ES" w:eastAsia="es-ES"/>
         </w:rPr>
-        <w:t xml:space="preserve"> </w:t>
-      </w:r>
-      <w:r>
-        <w:rPr>
-          <w:rFonts w:ascii="Calibri" w:hAnsi="Calibri" w:cs="Calibri"/>
-          <w:sz w:val="22"/>
-          <w:szCs w:val="22"/>
-          <w:lang w:val="es-ES" w:eastAsia="es-ES"/>
-        </w:rPr>
         <w:t>CompetitivoDescripcion</w:t>
       </w:r>
       <w:r>
@@ -3604,7 +3542,7 @@
           <w:szCs w:val="46"/>
           <w:lang w:val="es-ES"/>
         </w:rPr>
-        <w:t xml:space="preserve"> &gt;</w:t>
+        <w:t>&gt;</w:t>
       </w:r>
     </w:p>
     <w:p>
@@ -4082,7 +4020,7 @@
       <w:tblPr>
         <w:tblStyle w:val="Tablaconcuadrcula"/>
         <w:tblW w:w="0" w:type="auto"/>
-        <w:tblLook w:val="04A0" w:firstRow="1" w:lastRow="0" w:firstColumn="1" w:lastColumn="0" w:noHBand="0" w:noVBand="1"/>
+        <w:tblLook w:val="04A0"/>
       </w:tblPr>
       <w:tblGrid>
         <w:gridCol w:w="2356"/>
@@ -5933,7 +5871,25 @@
                 <w:color w:val="000000"/>
                 <w:lang w:val="es-ES" w:eastAsia="es-ES"/>
               </w:rPr>
-              <w:t>Es la fecha máximaque este ingresada en la orden de publicación.</w:t>
+              <w:t>Es la fecha máxima</w:t>
+            </w:r>
+            <w:r>
+              <w:rPr>
+                <w:rFonts w:ascii="Calibri" w:hAnsi="Calibri" w:cs="Arial"/>
+                <w:bCs/>
+                <w:color w:val="000000"/>
+                <w:lang w:val="es-ES" w:eastAsia="es-ES"/>
+              </w:rPr>
+              <w:t xml:space="preserve"> </w:t>
+            </w:r>
+            <w:r>
+              <w:rPr>
+                <w:rFonts w:ascii="Calibri" w:hAnsi="Calibri" w:cs="Arial"/>
+                <w:bCs/>
+                <w:color w:val="000000"/>
+                <w:lang w:val="es-ES" w:eastAsia="es-ES"/>
+              </w:rPr>
+              <w:t>que este ingresada en la orden de publicación.</w:t>
             </w:r>
           </w:p>
         </w:tc>
@@ -6659,7 +6615,7 @@
           <w:szCs w:val="22"/>
           <w:lang w:val="es-ES" w:eastAsia="es-ES"/>
         </w:rPr>
-        <w:t xml:space="preserve"> &gt;</w:t>
+        <w:t>&gt;</w:t>
       </w:r>
       <w:r>
         <w:rPr>
@@ -6696,7 +6652,7 @@
           <w:szCs w:val="22"/>
           <w:lang w:val="es-ES" w:eastAsia="es-ES"/>
         </w:rPr>
-        <w:t xml:space="preserve"> &gt;</w:t>
+        <w:t>&gt;</w:t>
       </w:r>
     </w:p>
     <w:p>
@@ -7030,15 +6986,6 @@
           <w:szCs w:val="22"/>
           <w:lang w:val="es-ES" w:eastAsia="es-ES"/>
         </w:rPr>
-        <w:t xml:space="preserve"> </w:t>
-      </w:r>
-      <w:r>
-        <w:rPr>
-          <w:rFonts w:ascii="Calibri" w:hAnsi="Calibri" w:cs="Calibri"/>
-          <w:sz w:val="22"/>
-          <w:szCs w:val="22"/>
-          <w:lang w:val="es-ES" w:eastAsia="es-ES"/>
-        </w:rPr>
         <w:t>UbicacionManualOrden</w:t>
       </w:r>
       <w:r>
@@ -7048,7 +6995,7 @@
           <w:szCs w:val="22"/>
           <w:lang w:val="es-ES" w:eastAsia="es-ES"/>
         </w:rPr>
-        <w:t xml:space="preserve"> &gt;</w:t>
+        <w:t>&gt;</w:t>
       </w:r>
       <w:r>
         <w:rPr>
@@ -7085,7 +7032,7 @@
           <w:szCs w:val="22"/>
           <w:lang w:val="es-ES" w:eastAsia="es-ES"/>
         </w:rPr>
-        <w:t xml:space="preserve"> &gt;</w:t>
+        <w:t>&gt;</w:t>
       </w:r>
       <w:r>
         <w:rPr>
@@ -7250,7 +7197,7 @@
       <w:tblPr>
         <w:tblStyle w:val="Tablaconcuadrcula"/>
         <w:tblW w:w="0" w:type="auto"/>
-        <w:tblLook w:val="04A0" w:firstRow="1" w:lastRow="0" w:firstColumn="1" w:lastColumn="0" w:noHBand="0" w:noVBand="1"/>
+        <w:tblLook w:val="04A0"/>
       </w:tblPr>
       <w:tblGrid>
         <w:gridCol w:w="2994"/>
@@ -8261,7 +8208,7 @@
                 <w:szCs w:val="22"/>
                 <w:lang w:val="es-ES" w:eastAsia="es-ES"/>
               </w:rPr>
-              <w:t>Ubicacion</w:t>
+              <w:t>Ubicación</w:t>
             </w:r>
           </w:p>
         </w:tc>
@@ -8488,15 +8435,6 @@
                 <w:lang w:val="es-ES" w:eastAsia="es-ES"/>
               </w:rPr>
               <w:t xml:space="preserve">Automática </w:t>
-            </w:r>
-            <w:r>
-              <w:rPr>
-                <w:rFonts w:ascii="Calibri" w:hAnsi="Calibri" w:cs="Calibri"/>
-                <w:sz w:val="22"/>
-                <w:szCs w:val="22"/>
-                <w:lang w:val="es-ES" w:eastAsia="es-ES"/>
-              </w:rPr>
-              <w:t xml:space="preserve"> </w:t>
             </w:r>
             <w:r>
               <w:rPr>
@@ -10324,15 +10262,15 @@
 </file>
 
 <file path=word/endnotes.xml><?xml version="1.0" encoding="utf-8"?>
-<w:endnotes xmlns:wpc="http://schemas.microsoft.com/office/word/2010/wordprocessingCanvas" xmlns:cx="http://schemas.microsoft.com/office/drawing/2014/chartex" xmlns:cx1="http://schemas.microsoft.com/office/drawing/2015/9/8/chartex" xmlns:cx2="http://schemas.microsoft.com/office/drawing/2015/10/21/chartex" xmlns:cx3="http://schemas.microsoft.com/office/drawing/2016/5/9/chartex" xmlns:cx4="http://schemas.microsoft.com/office/drawing/2016/5/10/chartex" xmlns:cx5="http://schemas.microsoft.com/office/drawing/2016/5/11/chartex" xmlns:cx6="http://schemas.microsoft.com/office/drawing/2016/5/12/chartex" xmlns:cx7="http://schemas.microsoft.com/office/drawing/2016/5/13/chartex" xmlns:cx8="http://schemas.microsoft.com/office/drawing/2016/5/14/chartex" xmlns:mc="http://schemas.openxmlformats.org/markup-compatibility/2006" xmlns:aink="http://schemas.microsoft.com/office/drawing/2016/ink" xmlns:am3d="http://schemas.microsoft.com/office/drawing/2017/model3d" xmlns:o="urn:schemas-microsoft-com:office:office" xmlns:r="http://schemas.openxmlformats.org/officeDocument/2006/relationships" xmlns:m="http://schemas.openxmlformats.org/officeDocument/2006/math" xmlns:v="urn:schemas-microsoft-com:vml" xmlns:wp14="http://schemas.microsoft.com/office/word/2010/wordprocessingDrawing" xmlns:wp="http://schemas.openxmlformats.org/drawingml/2006/wordprocessingDrawing" xmlns:w10="urn:schemas-microsoft-com:office:word" xmlns:w="http://schemas.openxmlformats.org/wordprocessingml/2006/main" xmlns:w14="http://schemas.microsoft.com/office/word/2010/wordml" xmlns:w15="http://schemas.microsoft.com/office/word/2012/wordml" xmlns:w16cex="http://schemas.microsoft.com/office/word/2018/wordml/cex" xmlns:w16cid="http://schemas.microsoft.com/office/word/2016/wordml/cid" xmlns:w16="http://schemas.microsoft.com/office/word/2018/wordml" xmlns:w16sdtdh="http://schemas.microsoft.com/office/word/2020/wordml/sdtdatahash" xmlns:w16se="http://schemas.microsoft.com/office/word/2015/wordml/symex" xmlns:wpg="http://schemas.microsoft.com/office/word/2010/wordprocessingGroup" xmlns:wpi="http://schemas.microsoft.com/office/word/2010/wordprocessingInk" xmlns:wne="http://schemas.microsoft.com/office/word/2006/wordml" xmlns:wps="http://schemas.microsoft.com/office/word/2010/wordprocessingShape" mc:Ignorable="w14 w15 w16se w16cid w16 w16cex w16sdtdh wp14">
-  <w:endnote w:type="separator" w:id="-1">
+<w:endnotes xmlns:ve="http://schemas.openxmlformats.org/markup-compatibility/2006" xmlns:o="urn:schemas-microsoft-com:office:office" xmlns:r="http://schemas.openxmlformats.org/officeDocument/2006/relationships" xmlns:m="http://schemas.openxmlformats.org/officeDocument/2006/math" xmlns:v="urn:schemas-microsoft-com:vml" xmlns:wp="http://schemas.openxmlformats.org/drawingml/2006/wordprocessingDrawing" xmlns:w10="urn:schemas-microsoft-com:office:word" xmlns:w="http://schemas.openxmlformats.org/wordprocessingml/2006/main" xmlns:wne="http://schemas.microsoft.com/office/word/2006/wordml">
+  <w:endnote w:type="separator" w:id="0">
     <w:p>
       <w:r>
         <w:separator/>
       </w:r>
     </w:p>
   </w:endnote>
-  <w:endnote w:type="continuationSeparator" w:id="0">
+  <w:endnote w:type="continuationSeparator" w:id="1">
     <w:p>
       <w:r>
         <w:continuationSeparator/>
@@ -10343,7 +10281,7 @@
 </file>
 
 <file path=word/footer1.xml><?xml version="1.0" encoding="utf-8"?>
-<w:ftr xmlns:wpc="http://schemas.microsoft.com/office/word/2010/wordprocessingCanvas" xmlns:cx="http://schemas.microsoft.com/office/drawing/2014/chartex" xmlns:cx1="http://schemas.microsoft.com/office/drawing/2015/9/8/chartex" xmlns:cx2="http://schemas.microsoft.com/office/drawing/2015/10/21/chartex" xmlns:cx3="http://schemas.microsoft.com/office/drawing/2016/5/9/chartex" xmlns:cx4="http://schemas.microsoft.com/office/drawing/2016/5/10/chartex" xmlns:cx5="http://schemas.microsoft.com/office/drawing/2016/5/11/chartex" xmlns:cx6="http://schemas.microsoft.com/office/drawing/2016/5/12/chartex" xmlns:cx7="http://schemas.microsoft.com/office/drawing/2016/5/13/chartex" xmlns:cx8="http://schemas.microsoft.com/office/drawing/2016/5/14/chartex" xmlns:mc="http://schemas.openxmlformats.org/markup-compatibility/2006" xmlns:aink="http://schemas.microsoft.com/office/drawing/2016/ink" xmlns:am3d="http://schemas.microsoft.com/office/drawing/2017/model3d" xmlns:o="urn:schemas-microsoft-com:office:office" xmlns:r="http://schemas.openxmlformats.org/officeDocument/2006/relationships" xmlns:m="http://schemas.openxmlformats.org/officeDocument/2006/math" xmlns:v="urn:schemas-microsoft-com:vml" xmlns:wp14="http://schemas.microsoft.com/office/word/2010/wordprocessingDrawing" xmlns:wp="http://schemas.openxmlformats.org/drawingml/2006/wordprocessingDrawing" xmlns:w10="urn:schemas-microsoft-com:office:word" xmlns:w="http://schemas.openxmlformats.org/wordprocessingml/2006/main" xmlns:w14="http://schemas.microsoft.com/office/word/2010/wordml" xmlns:w15="http://schemas.microsoft.com/office/word/2012/wordml" xmlns:w16cex="http://schemas.microsoft.com/office/word/2018/wordml/cex" xmlns:w16cid="http://schemas.microsoft.com/office/word/2016/wordml/cid" xmlns:w16="http://schemas.microsoft.com/office/word/2018/wordml" xmlns:w16sdtdh="http://schemas.microsoft.com/office/word/2020/wordml/sdtdatahash" xmlns:w16se="http://schemas.microsoft.com/office/word/2015/wordml/symex" xmlns:wpg="http://schemas.microsoft.com/office/word/2010/wordprocessingGroup" xmlns:wpi="http://schemas.microsoft.com/office/word/2010/wordprocessingInk" xmlns:wne="http://schemas.microsoft.com/office/word/2006/wordml" xmlns:wps="http://schemas.microsoft.com/office/word/2010/wordprocessingShape" mc:Ignorable="w14 w15 w16se w16cid w16 w16cex w16sdtdh wp14">
+<w:ftr xmlns:ve="http://schemas.openxmlformats.org/markup-compatibility/2006" xmlns:o="urn:schemas-microsoft-com:office:office" xmlns:r="http://schemas.openxmlformats.org/officeDocument/2006/relationships" xmlns:m="http://schemas.openxmlformats.org/officeDocument/2006/math" xmlns:v="urn:schemas-microsoft-com:vml" xmlns:wp="http://schemas.openxmlformats.org/drawingml/2006/wordprocessingDrawing" xmlns:w10="urn:schemas-microsoft-com:office:word" xmlns:w="http://schemas.openxmlformats.org/wordprocessingml/2006/main" xmlns:wne="http://schemas.microsoft.com/office/word/2006/wordml">
   <w:tbl>
     <w:tblPr>
       <w:tblW w:w="0" w:type="auto"/>
@@ -10359,7 +10297,7 @@
         <w:left w:w="70" w:type="dxa"/>
         <w:right w:w="70" w:type="dxa"/>
       </w:tblCellMar>
-      <w:tblLook w:val="0000" w:firstRow="0" w:lastRow="0" w:firstColumn="0" w:lastColumn="0" w:noHBand="0" w:noVBand="0"/>
+      <w:tblLook w:val="0000"/>
     </w:tblPr>
     <w:tblGrid>
       <w:gridCol w:w="6823"/>
@@ -10517,7 +10455,7 @@
 </file>
 
 <file path=word/footer2.xml><?xml version="1.0" encoding="utf-8"?>
-<w:ftr xmlns:wpc="http://schemas.microsoft.com/office/word/2010/wordprocessingCanvas" xmlns:cx="http://schemas.microsoft.com/office/drawing/2014/chartex" xmlns:cx1="http://schemas.microsoft.com/office/drawing/2015/9/8/chartex" xmlns:cx2="http://schemas.microsoft.com/office/drawing/2015/10/21/chartex" xmlns:cx3="http://schemas.microsoft.com/office/drawing/2016/5/9/chartex" xmlns:cx4="http://schemas.microsoft.com/office/drawing/2016/5/10/chartex" xmlns:cx5="http://schemas.microsoft.com/office/drawing/2016/5/11/chartex" xmlns:cx6="http://schemas.microsoft.com/office/drawing/2016/5/12/chartex" xmlns:cx7="http://schemas.microsoft.com/office/drawing/2016/5/13/chartex" xmlns:cx8="http://schemas.microsoft.com/office/drawing/2016/5/14/chartex" xmlns:mc="http://schemas.openxmlformats.org/markup-compatibility/2006" xmlns:aink="http://schemas.microsoft.com/office/drawing/2016/ink" xmlns:am3d="http://schemas.microsoft.com/office/drawing/2017/model3d" xmlns:o="urn:schemas-microsoft-com:office:office" xmlns:r="http://schemas.openxmlformats.org/officeDocument/2006/relationships" xmlns:m="http://schemas.openxmlformats.org/officeDocument/2006/math" xmlns:v="urn:schemas-microsoft-com:vml" xmlns:wp14="http://schemas.microsoft.com/office/word/2010/wordprocessingDrawing" xmlns:wp="http://schemas.openxmlformats.org/drawingml/2006/wordprocessingDrawing" xmlns:w10="urn:schemas-microsoft-com:office:word" xmlns:w="http://schemas.openxmlformats.org/wordprocessingml/2006/main" xmlns:w14="http://schemas.microsoft.com/office/word/2010/wordml" xmlns:w15="http://schemas.microsoft.com/office/word/2012/wordml" xmlns:w16cex="http://schemas.microsoft.com/office/word/2018/wordml/cex" xmlns:w16cid="http://schemas.microsoft.com/office/word/2016/wordml/cid" xmlns:w16="http://schemas.microsoft.com/office/word/2018/wordml" xmlns:w16sdtdh="http://schemas.microsoft.com/office/word/2020/wordml/sdtdatahash" xmlns:w16se="http://schemas.microsoft.com/office/word/2015/wordml/symex" xmlns:wpg="http://schemas.microsoft.com/office/word/2010/wordprocessingGroup" xmlns:wpi="http://schemas.microsoft.com/office/word/2010/wordprocessingInk" xmlns:wne="http://schemas.microsoft.com/office/word/2006/wordml" xmlns:wps="http://schemas.microsoft.com/office/word/2010/wordprocessingShape" mc:Ignorable="w14 w15 w16se w16cid w16 w16cex w16sdtdh wp14">
+<w:ftr xmlns:ve="http://schemas.openxmlformats.org/markup-compatibility/2006" xmlns:o="urn:schemas-microsoft-com:office:office" xmlns:r="http://schemas.openxmlformats.org/officeDocument/2006/relationships" xmlns:m="http://schemas.openxmlformats.org/officeDocument/2006/math" xmlns:v="urn:schemas-microsoft-com:vml" xmlns:wp="http://schemas.openxmlformats.org/drawingml/2006/wordprocessingDrawing" xmlns:w10="urn:schemas-microsoft-com:office:word" xmlns:w="http://schemas.openxmlformats.org/wordprocessingml/2006/main" xmlns:wne="http://schemas.microsoft.com/office/word/2006/wordml">
   <w:tbl>
     <w:tblPr>
       <w:tblW w:w="0" w:type="auto"/>
@@ -10533,7 +10471,7 @@
         <w:left w:w="70" w:type="dxa"/>
         <w:right w:w="70" w:type="dxa"/>
       </w:tblCellMar>
-      <w:tblLook w:val="0000" w:firstRow="0" w:lastRow="0" w:firstColumn="0" w:lastColumn="0" w:noHBand="0" w:noVBand="0"/>
+      <w:tblLook w:val="0000"/>
     </w:tblPr>
     <w:tblGrid>
       <w:gridCol w:w="3962"/>
@@ -10602,7 +10540,7 @@
               <w:rStyle w:val="Nmerodepgina"/>
               <w:noProof/>
             </w:rPr>
-            <w:t>2</w:t>
+            <w:t>6</w:t>
           </w:r>
           <w:r>
             <w:rPr>
@@ -10682,15 +10620,15 @@
 </file>
 
 <file path=word/footnotes.xml><?xml version="1.0" encoding="utf-8"?>
-<w:footnotes xmlns:wpc="http://schemas.microsoft.com/office/word/2010/wordprocessingCanvas" xmlns:cx="http://schemas.microsoft.com/office/drawing/2014/chartex" xmlns:cx1="http://schemas.microsoft.com/office/drawing/2015/9/8/chartex" xmlns:cx2="http://schemas.microsoft.com/office/drawing/2015/10/21/chartex" xmlns:cx3="http://schemas.microsoft.com/office/drawing/2016/5/9/chartex" xmlns:cx4="http://schemas.microsoft.com/office/drawing/2016/5/10/chartex" xmlns:cx5="http://schemas.microsoft.com/office/drawing/2016/5/11/chartex" xmlns:cx6="http://schemas.microsoft.com/office/drawing/2016/5/12/chartex" xmlns:cx7="http://schemas.microsoft.com/office/drawing/2016/5/13/chartex" xmlns:cx8="http://schemas.microsoft.com/office/drawing/2016/5/14/chartex" xmlns:mc="http://schemas.openxmlformats.org/markup-compatibility/2006" xmlns:aink="http://schemas.microsoft.com/office/drawing/2016/ink" xmlns:am3d="http://schemas.microsoft.com/office/drawing/2017/model3d" xmlns:o="urn:schemas-microsoft-com:office:office" xmlns:r="http://schemas.openxmlformats.org/officeDocument/2006/relationships" xmlns:m="http://schemas.openxmlformats.org/officeDocument/2006/math" xmlns:v="urn:schemas-microsoft-com:vml" xmlns:wp14="http://schemas.microsoft.com/office/word/2010/wordprocessingDrawing" xmlns:wp="http://schemas.openxmlformats.org/drawingml/2006/wordprocessingDrawing" xmlns:w10="urn:schemas-microsoft-com:office:word" xmlns:w="http://schemas.openxmlformats.org/wordprocessingml/2006/main" xmlns:w14="http://schemas.microsoft.com/office/word/2010/wordml" xmlns:w15="http://schemas.microsoft.com/office/word/2012/wordml" xmlns:w16cex="http://schemas.microsoft.com/office/word/2018/wordml/cex" xmlns:w16cid="http://schemas.microsoft.com/office/word/2016/wordml/cid" xmlns:w16="http://schemas.microsoft.com/office/word/2018/wordml" xmlns:w16sdtdh="http://schemas.microsoft.com/office/word/2020/wordml/sdtdatahash" xmlns:w16se="http://schemas.microsoft.com/office/word/2015/wordml/symex" xmlns:wpg="http://schemas.microsoft.com/office/word/2010/wordprocessingGroup" xmlns:wpi="http://schemas.microsoft.com/office/word/2010/wordprocessingInk" xmlns:wne="http://schemas.microsoft.com/office/word/2006/wordml" xmlns:wps="http://schemas.microsoft.com/office/word/2010/wordprocessingShape" mc:Ignorable="w14 w15 w16se w16cid w16 w16cex w16sdtdh wp14">
-  <w:footnote w:type="separator" w:id="-1">
+<w:footnotes xmlns:ve="http://schemas.openxmlformats.org/markup-compatibility/2006" xmlns:o="urn:schemas-microsoft-com:office:office" xmlns:r="http://schemas.openxmlformats.org/officeDocument/2006/relationships" xmlns:m="http://schemas.openxmlformats.org/officeDocument/2006/math" xmlns:v="urn:schemas-microsoft-com:vml" xmlns:wp="http://schemas.openxmlformats.org/drawingml/2006/wordprocessingDrawing" xmlns:w10="urn:schemas-microsoft-com:office:word" xmlns:w="http://schemas.openxmlformats.org/wordprocessingml/2006/main" xmlns:wne="http://schemas.microsoft.com/office/word/2006/wordml">
+  <w:footnote w:type="separator" w:id="0">
     <w:p>
       <w:r>
         <w:separator/>
       </w:r>
     </w:p>
   </w:footnote>
-  <w:footnote w:type="continuationSeparator" w:id="0">
+  <w:footnote w:type="continuationSeparator" w:id="1">
     <w:p>
       <w:r>
         <w:continuationSeparator/>
@@ -10701,7 +10639,7 @@
 </file>
 
 <file path=word/header1.xml><?xml version="1.0" encoding="utf-8"?>
-<w:hdr xmlns:wpc="http://schemas.microsoft.com/office/word/2010/wordprocessingCanvas" xmlns:cx="http://schemas.microsoft.com/office/drawing/2014/chartex" xmlns:cx1="http://schemas.microsoft.com/office/drawing/2015/9/8/chartex" xmlns:cx2="http://schemas.microsoft.com/office/drawing/2015/10/21/chartex" xmlns:cx3="http://schemas.microsoft.com/office/drawing/2016/5/9/chartex" xmlns:cx4="http://schemas.microsoft.com/office/drawing/2016/5/10/chartex" xmlns:cx5="http://schemas.microsoft.com/office/drawing/2016/5/11/chartex" xmlns:cx6="http://schemas.microsoft.com/office/drawing/2016/5/12/chartex" xmlns:cx7="http://schemas.microsoft.com/office/drawing/2016/5/13/chartex" xmlns:cx8="http://schemas.microsoft.com/office/drawing/2016/5/14/chartex" xmlns:mc="http://schemas.openxmlformats.org/markup-compatibility/2006" xmlns:aink="http://schemas.microsoft.com/office/drawing/2016/ink" xmlns:am3d="http://schemas.microsoft.com/office/drawing/2017/model3d" xmlns:o="urn:schemas-microsoft-com:office:office" xmlns:r="http://schemas.openxmlformats.org/officeDocument/2006/relationships" xmlns:m="http://schemas.openxmlformats.org/officeDocument/2006/math" xmlns:v="urn:schemas-microsoft-com:vml" xmlns:wp14="http://schemas.microsoft.com/office/word/2010/wordprocessingDrawing" xmlns:wp="http://schemas.openxmlformats.org/drawingml/2006/wordprocessingDrawing" xmlns:w10="urn:schemas-microsoft-com:office:word" xmlns:w="http://schemas.openxmlformats.org/wordprocessingml/2006/main" xmlns:w14="http://schemas.microsoft.com/office/word/2010/wordml" xmlns:w15="http://schemas.microsoft.com/office/word/2012/wordml" xmlns:w16cex="http://schemas.microsoft.com/office/word/2018/wordml/cex" xmlns:w16cid="http://schemas.microsoft.com/office/word/2016/wordml/cid" xmlns:w16="http://schemas.microsoft.com/office/word/2018/wordml" xmlns:w16sdtdh="http://schemas.microsoft.com/office/word/2020/wordml/sdtdatahash" xmlns:w16se="http://schemas.microsoft.com/office/word/2015/wordml/symex" xmlns:wpg="http://schemas.microsoft.com/office/word/2010/wordprocessingGroup" xmlns:wpi="http://schemas.microsoft.com/office/word/2010/wordprocessingInk" xmlns:wne="http://schemas.microsoft.com/office/word/2006/wordml" xmlns:wps="http://schemas.microsoft.com/office/word/2010/wordprocessingShape" mc:Ignorable="w14 w15 w16se w16cid w16 w16cex w16sdtdh wp14">
+<w:hdr xmlns:ve="http://schemas.openxmlformats.org/markup-compatibility/2006" xmlns:o="urn:schemas-microsoft-com:office:office" xmlns:r="http://schemas.openxmlformats.org/officeDocument/2006/relationships" xmlns:m="http://schemas.openxmlformats.org/officeDocument/2006/math" xmlns:v="urn:schemas-microsoft-com:vml" xmlns:wp="http://schemas.openxmlformats.org/drawingml/2006/wordprocessingDrawing" xmlns:w10="urn:schemas-microsoft-com:office:word" xmlns:w="http://schemas.openxmlformats.org/wordprocessingml/2006/main" xmlns:wne="http://schemas.microsoft.com/office/word/2006/wordml">
   <w:p>
     <w:pPr>
       <w:pStyle w:val="Ttulo"/>
@@ -10719,7 +10657,7 @@
         <w:sz w:val="32"/>
       </w:rPr>
       <w:drawing>
-        <wp:inline distT="0" distB="0" distL="0" distR="0" wp14:anchorId="733BFDBC" wp14:editId="5F821C2B">
+        <wp:inline distT="0" distB="0" distL="0" distR="0">
           <wp:extent cx="1031984" cy="341306"/>
           <wp:effectExtent l="19050" t="0" r="0" b="0"/>
           <wp:docPr id="34" name="Imagen 20" descr="Logo Strategy Chico"/>
@@ -10778,7 +10716,7 @@
 </file>
 
 <file path=word/header2.xml><?xml version="1.0" encoding="utf-8"?>
-<w:hdr xmlns:wpc="http://schemas.microsoft.com/office/word/2010/wordprocessingCanvas" xmlns:cx="http://schemas.microsoft.com/office/drawing/2014/chartex" xmlns:cx1="http://schemas.microsoft.com/office/drawing/2015/9/8/chartex" xmlns:cx2="http://schemas.microsoft.com/office/drawing/2015/10/21/chartex" xmlns:cx3="http://schemas.microsoft.com/office/drawing/2016/5/9/chartex" xmlns:cx4="http://schemas.microsoft.com/office/drawing/2016/5/10/chartex" xmlns:cx5="http://schemas.microsoft.com/office/drawing/2016/5/11/chartex" xmlns:cx6="http://schemas.microsoft.com/office/drawing/2016/5/12/chartex" xmlns:cx7="http://schemas.microsoft.com/office/drawing/2016/5/13/chartex" xmlns:cx8="http://schemas.microsoft.com/office/drawing/2016/5/14/chartex" xmlns:mc="http://schemas.openxmlformats.org/markup-compatibility/2006" xmlns:aink="http://schemas.microsoft.com/office/drawing/2016/ink" xmlns:am3d="http://schemas.microsoft.com/office/drawing/2017/model3d" xmlns:o="urn:schemas-microsoft-com:office:office" xmlns:r="http://schemas.openxmlformats.org/officeDocument/2006/relationships" xmlns:m="http://schemas.openxmlformats.org/officeDocument/2006/math" xmlns:v="urn:schemas-microsoft-com:vml" xmlns:wp14="http://schemas.microsoft.com/office/word/2010/wordprocessingDrawing" xmlns:wp="http://schemas.openxmlformats.org/drawingml/2006/wordprocessingDrawing" xmlns:w10="urn:schemas-microsoft-com:office:word" xmlns:w="http://schemas.openxmlformats.org/wordprocessingml/2006/main" xmlns:w14="http://schemas.microsoft.com/office/word/2010/wordml" xmlns:w15="http://schemas.microsoft.com/office/word/2012/wordml" xmlns:w16cex="http://schemas.microsoft.com/office/word/2018/wordml/cex" xmlns:w16cid="http://schemas.microsoft.com/office/word/2016/wordml/cid" xmlns:w16="http://schemas.microsoft.com/office/word/2018/wordml" xmlns:w16sdtdh="http://schemas.microsoft.com/office/word/2020/wordml/sdtdatahash" xmlns:w16se="http://schemas.microsoft.com/office/word/2015/wordml/symex" xmlns:wpg="http://schemas.microsoft.com/office/word/2010/wordprocessingGroup" xmlns:wpi="http://schemas.microsoft.com/office/word/2010/wordprocessingInk" xmlns:wne="http://schemas.microsoft.com/office/word/2006/wordml" xmlns:wps="http://schemas.microsoft.com/office/word/2010/wordprocessingShape" mc:Ignorable="w14 w15 w16se w16cid w16 w16cex w16sdtdh wp14">
+<w:hdr xmlns:ve="http://schemas.openxmlformats.org/markup-compatibility/2006" xmlns:o="urn:schemas-microsoft-com:office:office" xmlns:r="http://schemas.openxmlformats.org/officeDocument/2006/relationships" xmlns:m="http://schemas.openxmlformats.org/officeDocument/2006/math" xmlns:v="urn:schemas-microsoft-com:vml" xmlns:wp="http://schemas.openxmlformats.org/drawingml/2006/wordprocessingDrawing" xmlns:w10="urn:schemas-microsoft-com:office:word" xmlns:w="http://schemas.openxmlformats.org/wordprocessingml/2006/main" xmlns:wne="http://schemas.microsoft.com/office/word/2006/wordml">
   <w:tbl>
     <w:tblPr>
       <w:tblW w:w="0" w:type="auto"/>
@@ -10794,7 +10732,7 @@
         <w:left w:w="70" w:type="dxa"/>
         <w:right w:w="70" w:type="dxa"/>
       </w:tblCellMar>
-      <w:tblLook w:val="0000" w:firstRow="0" w:lastRow="0" w:firstColumn="0" w:lastColumn="0" w:noHBand="0" w:noVBand="0"/>
+      <w:tblLook w:val="0000"/>
     </w:tblPr>
     <w:tblGrid>
       <w:gridCol w:w="4322"/>
@@ -10925,8 +10863,8 @@
 </file>
 
 <file path=word/numbering.xml><?xml version="1.0" encoding="utf-8"?>
-<w:numbering xmlns:wpc="http://schemas.microsoft.com/office/word/2010/wordprocessingCanvas" xmlns:cx="http://schemas.microsoft.com/office/drawing/2014/chartex" xmlns:cx1="http://schemas.microsoft.com/office/drawing/2015/9/8/chartex" xmlns:cx2="http://schemas.microsoft.com/office/drawing/2015/10/21/chartex" xmlns:cx3="http://schemas.microsoft.com/office/drawing/2016/5/9/chartex" xmlns:cx4="http://schemas.microsoft.com/office/drawing/2016/5/10/chartex" xmlns:cx5="http://schemas.microsoft.com/office/drawing/2016/5/11/chartex" xmlns:cx6="http://schemas.microsoft.com/office/drawing/2016/5/12/chartex" xmlns:cx7="http://schemas.microsoft.com/office/drawing/2016/5/13/chartex" xmlns:cx8="http://schemas.microsoft.com/office/drawing/2016/5/14/chartex" xmlns:mc="http://schemas.openxmlformats.org/markup-compatibility/2006" xmlns:aink="http://schemas.microsoft.com/office/drawing/2016/ink" xmlns:am3d="http://schemas.microsoft.com/office/drawing/2017/model3d" xmlns:o="urn:schemas-microsoft-com:office:office" xmlns:r="http://schemas.openxmlformats.org/officeDocument/2006/relationships" xmlns:m="http://schemas.openxmlformats.org/officeDocument/2006/math" xmlns:v="urn:schemas-microsoft-com:vml" xmlns:wp14="http://schemas.microsoft.com/office/word/2010/wordprocessingDrawing" xmlns:wp="http://schemas.openxmlformats.org/drawingml/2006/wordprocessingDrawing" xmlns:w10="urn:schemas-microsoft-com:office:word" xmlns:w="http://schemas.openxmlformats.org/wordprocessingml/2006/main" xmlns:w14="http://schemas.microsoft.com/office/word/2010/wordml" xmlns:w15="http://schemas.microsoft.com/office/word/2012/wordml" xmlns:w16cex="http://schemas.microsoft.com/office/word/2018/wordml/cex" xmlns:w16cid="http://schemas.microsoft.com/office/word/2016/wordml/cid" xmlns:w16="http://schemas.microsoft.com/office/word/2018/wordml" xmlns:w16sdtdh="http://schemas.microsoft.com/office/word/2020/wordml/sdtdatahash" xmlns:w16se="http://schemas.microsoft.com/office/word/2015/wordml/symex" xmlns:wpg="http://schemas.microsoft.com/office/word/2010/wordprocessingGroup" xmlns:wpi="http://schemas.microsoft.com/office/word/2010/wordprocessingInk" xmlns:wne="http://schemas.microsoft.com/office/word/2006/wordml" xmlns:wps="http://schemas.microsoft.com/office/word/2010/wordprocessingShape" mc:Ignorable="w14 w15 w16se w16cid w16 w16cex w16sdtdh wp14">
-  <w:abstractNum w:abstractNumId="0" w15:restartNumberingAfterBreak="0">
+<w:numbering xmlns:ve="http://schemas.openxmlformats.org/markup-compatibility/2006" xmlns:o="urn:schemas-microsoft-com:office:office" xmlns:r="http://schemas.openxmlformats.org/officeDocument/2006/relationships" xmlns:m="http://schemas.openxmlformats.org/officeDocument/2006/math" xmlns:v="urn:schemas-microsoft-com:vml" xmlns:wp="http://schemas.openxmlformats.org/drawingml/2006/wordprocessingDrawing" xmlns:w10="urn:schemas-microsoft-com:office:word" xmlns:w="http://schemas.openxmlformats.org/wordprocessingml/2006/main" xmlns:wne="http://schemas.microsoft.com/office/word/2006/wordml">
+  <w:abstractNum w:abstractNumId="0">
     <w:nsid w:val="FFFFFFFE"/>
     <w:multiLevelType w:val="singleLevel"/>
     <w:tmpl w:val="B1CEAC84"/>
@@ -10936,7 +10874,7 @@
       <w:lvlJc w:val="left"/>
     </w:lvl>
   </w:abstractNum>
-  <w:abstractNum w:abstractNumId="1" w15:restartNumberingAfterBreak="0">
+  <w:abstractNum w:abstractNumId="1">
     <w:nsid w:val="01E555E2"/>
     <w:multiLevelType w:val="hybridMultilevel"/>
     <w:tmpl w:val="1F766B96"/>
@@ -11049,7 +10987,7 @@
       </w:pPr>
     </w:lvl>
   </w:abstractNum>
-  <w:abstractNum w:abstractNumId="2" w15:restartNumberingAfterBreak="0">
+  <w:abstractNum w:abstractNumId="2">
     <w:nsid w:val="0272105E"/>
     <w:multiLevelType w:val="hybridMultilevel"/>
     <w:tmpl w:val="31AE26F0"/>
@@ -11135,7 +11073,7 @@
       </w:pPr>
     </w:lvl>
   </w:abstractNum>
-  <w:abstractNum w:abstractNumId="3" w15:restartNumberingAfterBreak="0">
+  <w:abstractNum w:abstractNumId="3">
     <w:nsid w:val="10C34903"/>
     <w:multiLevelType w:val="hybridMultilevel"/>
     <w:tmpl w:val="558AEEC0"/>
@@ -11248,7 +11186,7 @@
       </w:rPr>
     </w:lvl>
   </w:abstractNum>
-  <w:abstractNum w:abstractNumId="4" w15:restartNumberingAfterBreak="0">
+  <w:abstractNum w:abstractNumId="4">
     <w:nsid w:val="124B0D94"/>
     <w:multiLevelType w:val="hybridMultilevel"/>
     <w:tmpl w:val="2322224E"/>
@@ -11388,7 +11326,7 @@
       </w:rPr>
     </w:lvl>
   </w:abstractNum>
-  <w:abstractNum w:abstractNumId="5" w15:restartNumberingAfterBreak="0">
+  <w:abstractNum w:abstractNumId="5">
     <w:nsid w:val="139D10B8"/>
     <w:multiLevelType w:val="hybridMultilevel"/>
     <w:tmpl w:val="11BA52C0"/>
@@ -11501,7 +11439,7 @@
       </w:rPr>
     </w:lvl>
   </w:abstractNum>
-  <w:abstractNum w:abstractNumId="6" w15:restartNumberingAfterBreak="0">
+  <w:abstractNum w:abstractNumId="6">
     <w:nsid w:val="18872360"/>
     <w:multiLevelType w:val="hybridMultilevel"/>
     <w:tmpl w:val="9B00DE10"/>
@@ -11614,7 +11552,7 @@
       </w:rPr>
     </w:lvl>
   </w:abstractNum>
-  <w:abstractNum w:abstractNumId="7" w15:restartNumberingAfterBreak="0">
+  <w:abstractNum w:abstractNumId="7">
     <w:nsid w:val="1A6C5BB9"/>
     <w:multiLevelType w:val="hybridMultilevel"/>
     <w:tmpl w:val="2132CF00"/>
@@ -11727,7 +11665,7 @@
       </w:rPr>
     </w:lvl>
   </w:abstractNum>
-  <w:abstractNum w:abstractNumId="8" w15:restartNumberingAfterBreak="0">
+  <w:abstractNum w:abstractNumId="8">
     <w:nsid w:val="1B861A3E"/>
     <w:multiLevelType w:val="hybridMultilevel"/>
     <w:tmpl w:val="DBEEB62C"/>
@@ -11840,7 +11778,7 @@
       </w:rPr>
     </w:lvl>
   </w:abstractNum>
-  <w:abstractNum w:abstractNumId="9" w15:restartNumberingAfterBreak="0">
+  <w:abstractNum w:abstractNumId="9">
     <w:nsid w:val="20842968"/>
     <w:multiLevelType w:val="hybridMultilevel"/>
     <w:tmpl w:val="2410D47A"/>
@@ -11980,7 +11918,7 @@
       </w:rPr>
     </w:lvl>
   </w:abstractNum>
-  <w:abstractNum w:abstractNumId="10" w15:restartNumberingAfterBreak="0">
+  <w:abstractNum w:abstractNumId="10">
     <w:nsid w:val="20A63A35"/>
     <w:multiLevelType w:val="hybridMultilevel"/>
     <w:tmpl w:val="3F26F436"/>
@@ -12092,7 +12030,7 @@
       </w:rPr>
     </w:lvl>
   </w:abstractNum>
-  <w:abstractNum w:abstractNumId="11" w15:restartNumberingAfterBreak="0">
+  <w:abstractNum w:abstractNumId="11">
     <w:nsid w:val="22764990"/>
     <w:multiLevelType w:val="hybridMultilevel"/>
     <w:tmpl w:val="3AAE90F8"/>
@@ -12205,7 +12143,7 @@
       </w:rPr>
     </w:lvl>
   </w:abstractNum>
-  <w:abstractNum w:abstractNumId="12" w15:restartNumberingAfterBreak="0">
+  <w:abstractNum w:abstractNumId="12">
     <w:nsid w:val="25FC67C3"/>
     <w:multiLevelType w:val="hybridMultilevel"/>
     <w:tmpl w:val="D27A2E1C"/>
@@ -12291,7 +12229,7 @@
       </w:pPr>
     </w:lvl>
   </w:abstractNum>
-  <w:abstractNum w:abstractNumId="13" w15:restartNumberingAfterBreak="0">
+  <w:abstractNum w:abstractNumId="13">
     <w:nsid w:val="34B258C6"/>
     <w:multiLevelType w:val="hybridMultilevel"/>
     <w:tmpl w:val="1C60FE90"/>
@@ -12432,7 +12370,7 @@
       </w:rPr>
     </w:lvl>
   </w:abstractNum>
-  <w:abstractNum w:abstractNumId="14" w15:restartNumberingAfterBreak="0">
+  <w:abstractNum w:abstractNumId="14">
     <w:nsid w:val="3836265B"/>
     <w:multiLevelType w:val="hybridMultilevel"/>
     <w:tmpl w:val="814E1E3E"/>
@@ -12544,7 +12482,7 @@
       </w:rPr>
     </w:lvl>
   </w:abstractNum>
-  <w:abstractNum w:abstractNumId="15" w15:restartNumberingAfterBreak="0">
+  <w:abstractNum w:abstractNumId="15">
     <w:nsid w:val="3BF61ACA"/>
     <w:multiLevelType w:val="hybridMultilevel"/>
     <w:tmpl w:val="3806C9A8"/>
@@ -12657,7 +12595,7 @@
       </w:rPr>
     </w:lvl>
   </w:abstractNum>
-  <w:abstractNum w:abstractNumId="16" w15:restartNumberingAfterBreak="0">
+  <w:abstractNum w:abstractNumId="16">
     <w:nsid w:val="3F7B2296"/>
     <w:multiLevelType w:val="hybridMultilevel"/>
     <w:tmpl w:val="05F60E0A"/>
@@ -12770,7 +12708,7 @@
       </w:rPr>
     </w:lvl>
   </w:abstractNum>
-  <w:abstractNum w:abstractNumId="17" w15:restartNumberingAfterBreak="0">
+  <w:abstractNum w:abstractNumId="17">
     <w:nsid w:val="423E15D9"/>
     <w:multiLevelType w:val="hybridMultilevel"/>
     <w:tmpl w:val="E9062044"/>
@@ -12883,7 +12821,7 @@
       </w:rPr>
     </w:lvl>
   </w:abstractNum>
-  <w:abstractNum w:abstractNumId="18" w15:restartNumberingAfterBreak="0">
+  <w:abstractNum w:abstractNumId="18">
     <w:nsid w:val="454B0F36"/>
     <w:multiLevelType w:val="hybridMultilevel"/>
     <w:tmpl w:val="702CD632"/>
@@ -12996,7 +12934,7 @@
       </w:rPr>
     </w:lvl>
   </w:abstractNum>
-  <w:abstractNum w:abstractNumId="19" w15:restartNumberingAfterBreak="0">
+  <w:abstractNum w:abstractNumId="19">
     <w:nsid w:val="483424BE"/>
     <w:multiLevelType w:val="hybridMultilevel"/>
     <w:tmpl w:val="9174A5D4"/>
@@ -13082,7 +13020,7 @@
       </w:pPr>
     </w:lvl>
   </w:abstractNum>
-  <w:abstractNum w:abstractNumId="20" w15:restartNumberingAfterBreak="0">
+  <w:abstractNum w:abstractNumId="20">
     <w:nsid w:val="48FF1DA5"/>
     <w:multiLevelType w:val="hybridMultilevel"/>
     <w:tmpl w:val="E354B226"/>
@@ -13222,7 +13160,7 @@
       </w:rPr>
     </w:lvl>
   </w:abstractNum>
-  <w:abstractNum w:abstractNumId="21" w15:restartNumberingAfterBreak="0">
+  <w:abstractNum w:abstractNumId="21">
     <w:nsid w:val="49E47650"/>
     <w:multiLevelType w:val="hybridMultilevel"/>
     <w:tmpl w:val="7E18CABE"/>
@@ -13335,7 +13273,7 @@
       </w:rPr>
     </w:lvl>
   </w:abstractNum>
-  <w:abstractNum w:abstractNumId="22" w15:restartNumberingAfterBreak="0">
+  <w:abstractNum w:abstractNumId="22">
     <w:nsid w:val="51667EAF"/>
     <w:multiLevelType w:val="hybridMultilevel"/>
     <w:tmpl w:val="A6FC8268"/>
@@ -13421,7 +13359,7 @@
       </w:pPr>
     </w:lvl>
   </w:abstractNum>
-  <w:abstractNum w:abstractNumId="23" w15:restartNumberingAfterBreak="0">
+  <w:abstractNum w:abstractNumId="23">
     <w:nsid w:val="553A6AD4"/>
     <w:multiLevelType w:val="hybridMultilevel"/>
     <w:tmpl w:val="3232113E"/>
@@ -13534,7 +13472,7 @@
       </w:rPr>
     </w:lvl>
   </w:abstractNum>
-  <w:abstractNum w:abstractNumId="24" w15:restartNumberingAfterBreak="0">
+  <w:abstractNum w:abstractNumId="24">
     <w:nsid w:val="5567072D"/>
     <w:multiLevelType w:val="hybridMultilevel"/>
     <w:tmpl w:val="910AB4CE"/>
@@ -13674,7 +13612,7 @@
       </w:rPr>
     </w:lvl>
   </w:abstractNum>
-  <w:abstractNum w:abstractNumId="25" w15:restartNumberingAfterBreak="0">
+  <w:abstractNum w:abstractNumId="25">
     <w:nsid w:val="5A954F43"/>
     <w:multiLevelType w:val="hybridMultilevel"/>
     <w:tmpl w:val="1C60FE90"/>
@@ -13814,7 +13752,7 @@
       </w:rPr>
     </w:lvl>
   </w:abstractNum>
-  <w:abstractNum w:abstractNumId="26" w15:restartNumberingAfterBreak="0">
+  <w:abstractNum w:abstractNumId="26">
     <w:nsid w:val="5DCA69DF"/>
     <w:multiLevelType w:val="hybridMultilevel"/>
     <w:tmpl w:val="202CC272"/>
@@ -13927,7 +13865,7 @@
       </w:rPr>
     </w:lvl>
   </w:abstractNum>
-  <w:abstractNum w:abstractNumId="27" w15:restartNumberingAfterBreak="0">
+  <w:abstractNum w:abstractNumId="27">
     <w:nsid w:val="60893BE9"/>
     <w:multiLevelType w:val="hybridMultilevel"/>
     <w:tmpl w:val="1166B8E8"/>
@@ -14040,7 +13978,7 @@
       </w:rPr>
     </w:lvl>
   </w:abstractNum>
-  <w:abstractNum w:abstractNumId="28" w15:restartNumberingAfterBreak="0">
+  <w:abstractNum w:abstractNumId="28">
     <w:nsid w:val="63AC0667"/>
     <w:multiLevelType w:val="hybridMultilevel"/>
     <w:tmpl w:val="6FA0D0FA"/>
@@ -14156,7 +14094,7 @@
       </w:pPr>
     </w:lvl>
   </w:abstractNum>
-  <w:abstractNum w:abstractNumId="29" w15:restartNumberingAfterBreak="0">
+  <w:abstractNum w:abstractNumId="29">
     <w:nsid w:val="683347A9"/>
     <w:multiLevelType w:val="hybridMultilevel"/>
     <w:tmpl w:val="DC8A3C40"/>
@@ -14297,7 +14235,7 @@
       </w:rPr>
     </w:lvl>
   </w:abstractNum>
-  <w:abstractNum w:abstractNumId="30" w15:restartNumberingAfterBreak="0">
+  <w:abstractNum w:abstractNumId="30">
     <w:nsid w:val="6B34661E"/>
     <w:multiLevelType w:val="hybridMultilevel"/>
     <w:tmpl w:val="2496020C"/>
@@ -14409,7 +14347,7 @@
       </w:rPr>
     </w:lvl>
   </w:abstractNum>
-  <w:abstractNum w:abstractNumId="31" w15:restartNumberingAfterBreak="0">
+  <w:abstractNum w:abstractNumId="31">
     <w:nsid w:val="6D26120C"/>
     <w:multiLevelType w:val="hybridMultilevel"/>
     <w:tmpl w:val="CF78E786"/>
@@ -14549,7 +14487,7 @@
       </w:rPr>
     </w:lvl>
   </w:abstractNum>
-  <w:abstractNum w:abstractNumId="32" w15:restartNumberingAfterBreak="0">
+  <w:abstractNum w:abstractNumId="32">
     <w:nsid w:val="6D8A259D"/>
     <w:multiLevelType w:val="hybridMultilevel"/>
     <w:tmpl w:val="616AB762"/>
@@ -14689,7 +14627,7 @@
       </w:rPr>
     </w:lvl>
   </w:abstractNum>
-  <w:abstractNum w:abstractNumId="33" w15:restartNumberingAfterBreak="0">
+  <w:abstractNum w:abstractNumId="33">
     <w:nsid w:val="6DE40FBB"/>
     <w:multiLevelType w:val="hybridMultilevel"/>
     <w:tmpl w:val="749AD622"/>
@@ -14802,7 +14740,7 @@
       </w:rPr>
     </w:lvl>
   </w:abstractNum>
-  <w:abstractNum w:abstractNumId="34" w15:restartNumberingAfterBreak="0">
+  <w:abstractNum w:abstractNumId="34">
     <w:nsid w:val="6DF94383"/>
     <w:multiLevelType w:val="hybridMultilevel"/>
     <w:tmpl w:val="81C4D220"/>
@@ -14943,7 +14881,7 @@
       </w:rPr>
     </w:lvl>
   </w:abstractNum>
-  <w:abstractNum w:abstractNumId="35" w15:restartNumberingAfterBreak="0">
+  <w:abstractNum w:abstractNumId="35">
     <w:nsid w:val="70414908"/>
     <w:multiLevelType w:val="hybridMultilevel"/>
     <w:tmpl w:val="1F766B96"/>
@@ -15059,7 +14997,7 @@
       </w:pPr>
     </w:lvl>
   </w:abstractNum>
-  <w:abstractNum w:abstractNumId="36" w15:restartNumberingAfterBreak="0">
+  <w:abstractNum w:abstractNumId="36">
     <w:nsid w:val="71F51D1E"/>
     <w:multiLevelType w:val="hybridMultilevel"/>
     <w:tmpl w:val="11BA52C0"/>
@@ -15172,7 +15110,7 @@
       </w:rPr>
     </w:lvl>
   </w:abstractNum>
-  <w:abstractNum w:abstractNumId="37" w15:restartNumberingAfterBreak="0">
+  <w:abstractNum w:abstractNumId="37">
     <w:nsid w:val="720C01FA"/>
     <w:multiLevelType w:val="hybridMultilevel"/>
     <w:tmpl w:val="0F348362"/>
@@ -15285,7 +15223,7 @@
       </w:rPr>
     </w:lvl>
   </w:abstractNum>
-  <w:abstractNum w:abstractNumId="38" w15:restartNumberingAfterBreak="0">
+  <w:abstractNum w:abstractNumId="38">
     <w:nsid w:val="74A3666A"/>
     <w:multiLevelType w:val="hybridMultilevel"/>
     <w:tmpl w:val="5F4EC550"/>
@@ -15425,7 +15363,7 @@
       </w:rPr>
     </w:lvl>
   </w:abstractNum>
-  <w:abstractNum w:abstractNumId="39" w15:restartNumberingAfterBreak="0">
+  <w:abstractNum w:abstractNumId="39">
     <w:nsid w:val="76CA69CC"/>
     <w:multiLevelType w:val="hybridMultilevel"/>
     <w:tmpl w:val="0C2EC216"/>
@@ -15564,7 +15502,7 @@
       </w:rPr>
     </w:lvl>
   </w:abstractNum>
-  <w:abstractNum w:abstractNumId="40" w15:restartNumberingAfterBreak="0">
+  <w:abstractNum w:abstractNumId="40">
     <w:nsid w:val="78663099"/>
     <w:multiLevelType w:val="hybridMultilevel"/>
     <w:tmpl w:val="284EB74E"/>
@@ -15650,7 +15588,7 @@
       </w:pPr>
     </w:lvl>
   </w:abstractNum>
-  <w:abstractNum w:abstractNumId="41" w15:restartNumberingAfterBreak="0">
+  <w:abstractNum w:abstractNumId="41">
     <w:nsid w:val="7BBF223C"/>
     <w:multiLevelType w:val="hybridMultilevel"/>
     <w:tmpl w:val="E956293E"/>
@@ -15766,7 +15704,7 @@
       </w:pPr>
     </w:lvl>
   </w:abstractNum>
-  <w:abstractNum w:abstractNumId="42" w15:restartNumberingAfterBreak="0">
+  <w:abstractNum w:abstractNumId="42">
     <w:nsid w:val="7CB75E8D"/>
     <w:multiLevelType w:val="hybridMultilevel"/>
     <w:tmpl w:val="3F12E532"/>
@@ -15882,7 +15820,7 @@
       </w:pPr>
     </w:lvl>
   </w:abstractNum>
-  <w:abstractNum w:abstractNumId="43" w15:restartNumberingAfterBreak="0">
+  <w:abstractNum w:abstractNumId="43">
     <w:nsid w:val="7D05060E"/>
     <w:multiLevelType w:val="hybridMultilevel"/>
     <w:tmpl w:val="7F9C23C0"/>
@@ -16147,7 +16085,7 @@
 </file>
 
 <file path=word/styles.xml><?xml version="1.0" encoding="utf-8"?>
-<w:styles xmlns:mc="http://schemas.openxmlformats.org/markup-compatibility/2006" xmlns:r="http://schemas.openxmlformats.org/officeDocument/2006/relationships" xmlns:w="http://schemas.openxmlformats.org/wordprocessingml/2006/main" xmlns:w14="http://schemas.microsoft.com/office/word/2010/wordml" xmlns:w15="http://schemas.microsoft.com/office/word/2012/wordml" xmlns:w16cex="http://schemas.microsoft.com/office/word/2018/wordml/cex" xmlns:w16cid="http://schemas.microsoft.com/office/word/2016/wordml/cid" xmlns:w16="http://schemas.microsoft.com/office/word/2018/wordml" xmlns:w16sdtdh="http://schemas.microsoft.com/office/word/2020/wordml/sdtdatahash" xmlns:w16se="http://schemas.microsoft.com/office/word/2015/wordml/symex" mc:Ignorable="w14 w15 w16se w16cid w16 w16cex w16sdtdh">
+<w:styles xmlns:r="http://schemas.openxmlformats.org/officeDocument/2006/relationships" xmlns:w="http://schemas.openxmlformats.org/wordprocessingml/2006/main">
   <w:docDefaults>
     <w:rPrDefault>
       <w:rPr>
@@ -16157,376 +16095,147 @@
     </w:rPrDefault>
     <w:pPrDefault/>
   </w:docDefaults>
-  <w:latentStyles w:defLockedState="0" w:defUIPriority="0" w:defSemiHidden="0" w:defUnhideWhenUsed="0" w:defQFormat="0" w:count="376">
-    <w:lsdException w:name="Normal" w:qFormat="1"/>
-    <w:lsdException w:name="heading 1" w:qFormat="1"/>
-    <w:lsdException w:name="heading 2" w:semiHidden="1" w:unhideWhenUsed="1" w:qFormat="1"/>
-    <w:lsdException w:name="heading 3" w:semiHidden="1" w:unhideWhenUsed="1" w:qFormat="1"/>
-    <w:lsdException w:name="heading 4" w:semiHidden="1" w:unhideWhenUsed="1" w:qFormat="1"/>
-    <w:lsdException w:name="heading 5" w:semiHidden="1" w:unhideWhenUsed="1" w:qFormat="1"/>
-    <w:lsdException w:name="heading 6" w:semiHidden="1" w:unhideWhenUsed="1" w:qFormat="1"/>
-    <w:lsdException w:name="heading 7" w:semiHidden="1" w:unhideWhenUsed="1" w:qFormat="1"/>
-    <w:lsdException w:name="heading 8" w:semiHidden="1" w:unhideWhenUsed="1" w:qFormat="1"/>
-    <w:lsdException w:name="heading 9" w:semiHidden="1" w:unhideWhenUsed="1" w:qFormat="1"/>
-    <w:lsdException w:name="index 1" w:semiHidden="1" w:uiPriority="99" w:unhideWhenUsed="1"/>
-    <w:lsdException w:name="index 2" w:semiHidden="1" w:unhideWhenUsed="1"/>
-    <w:lsdException w:name="index 3" w:semiHidden="1" w:unhideWhenUsed="1"/>
-    <w:lsdException w:name="index 4" w:semiHidden="1" w:unhideWhenUsed="1"/>
-    <w:lsdException w:name="index 5" w:semiHidden="1" w:unhideWhenUsed="1"/>
-    <w:lsdException w:name="index 6" w:semiHidden="1" w:unhideWhenUsed="1"/>
-    <w:lsdException w:name="index 7" w:semiHidden="1" w:unhideWhenUsed="1"/>
-    <w:lsdException w:name="index 8" w:semiHidden="1" w:unhideWhenUsed="1"/>
-    <w:lsdException w:name="index 9" w:semiHidden="1" w:unhideWhenUsed="1"/>
-    <w:lsdException w:name="toc 1" w:semiHidden="1" w:uiPriority="39" w:unhideWhenUsed="1"/>
-    <w:lsdException w:name="toc 2" w:semiHidden="1" w:uiPriority="39" w:unhideWhenUsed="1"/>
-    <w:lsdException w:name="toc 3" w:semiHidden="1" w:unhideWhenUsed="1"/>
-    <w:lsdException w:name="toc 4" w:semiHidden="1" w:unhideWhenUsed="1"/>
-    <w:lsdException w:name="toc 5" w:semiHidden="1" w:unhideWhenUsed="1"/>
-    <w:lsdException w:name="toc 6" w:semiHidden="1" w:unhideWhenUsed="1"/>
-    <w:lsdException w:name="toc 7" w:semiHidden="1" w:unhideWhenUsed="1"/>
-    <w:lsdException w:name="toc 8" w:semiHidden="1" w:unhideWhenUsed="1"/>
-    <w:lsdException w:name="toc 9" w:semiHidden="1" w:unhideWhenUsed="1"/>
-    <w:lsdException w:name="Normal Indent" w:semiHidden="1" w:unhideWhenUsed="1"/>
-    <w:lsdException w:name="footnote text" w:semiHidden="1" w:unhideWhenUsed="1"/>
-    <w:lsdException w:name="annotation text" w:semiHidden="1" w:unhideWhenUsed="1"/>
-    <w:lsdException w:name="header" w:semiHidden="1" w:unhideWhenUsed="1"/>
-    <w:lsdException w:name="footer" w:semiHidden="1" w:unhideWhenUsed="1"/>
-    <w:lsdException w:name="index heading" w:semiHidden="1" w:unhideWhenUsed="1"/>
-    <w:lsdException w:name="caption" w:semiHidden="1" w:unhideWhenUsed="1" w:qFormat="1"/>
-    <w:lsdException w:name="table of figures" w:semiHidden="1" w:unhideWhenUsed="1"/>
-    <w:lsdException w:name="envelope address" w:semiHidden="1" w:unhideWhenUsed="1"/>
-    <w:lsdException w:name="envelope return" w:semiHidden="1" w:unhideWhenUsed="1"/>
-    <w:lsdException w:name="footnote reference" w:semiHidden="1" w:unhideWhenUsed="1"/>
-    <w:lsdException w:name="annotation reference" w:semiHidden="1" w:unhideWhenUsed="1"/>
-    <w:lsdException w:name="line number" w:semiHidden="1" w:unhideWhenUsed="1"/>
-    <w:lsdException w:name="page number" w:semiHidden="1" w:unhideWhenUsed="1"/>
-    <w:lsdException w:name="endnote reference" w:semiHidden="1" w:unhideWhenUsed="1"/>
-    <w:lsdException w:name="endnote text" w:semiHidden="1" w:unhideWhenUsed="1"/>
-    <w:lsdException w:name="macro" w:semiHidden="1" w:unhideWhenUsed="1"/>
-    <w:lsdException w:name="toa heading" w:semiHidden="1" w:unhideWhenUsed="1"/>
-    <w:lsdException w:name="List Number" w:semiHidden="1" w:unhideWhenUsed="1"/>
-    <w:lsdException w:name="List 2" w:semiHidden="1" w:unhideWhenUsed="1"/>
-    <w:lsdException w:name="List 3" w:semiHidden="1" w:unhideWhenUsed="1"/>
-    <w:lsdException w:name="List 4" w:semiHidden="1" w:unhideWhenUsed="1"/>
-    <w:lsdException w:name="List 5" w:semiHidden="1" w:unhideWhenUsed="1"/>
-    <w:lsdException w:name="List Bullet 2" w:semiHidden="1" w:unhideWhenUsed="1"/>
-    <w:lsdException w:name="List Bullet 3" w:semiHidden="1" w:unhideWhenUsed="1"/>
-    <w:lsdException w:name="List Bullet 4" w:semiHidden="1" w:unhideWhenUsed="1"/>
-    <w:lsdException w:name="List Bullet 5" w:semiHidden="1" w:unhideWhenUsed="1"/>
-    <w:lsdException w:name="List Number 2" w:semiHidden="1" w:unhideWhenUsed="1"/>
-    <w:lsdException w:name="List Number 3" w:semiHidden="1" w:unhideWhenUsed="1"/>
-    <w:lsdException w:name="List Number 4" w:semiHidden="1" w:unhideWhenUsed="1"/>
-    <w:lsdException w:name="List Number 5" w:semiHidden="1" w:unhideWhenUsed="1"/>
-    <w:lsdException w:name="Title" w:qFormat="1"/>
-    <w:lsdException w:name="Closing" w:semiHidden="1" w:unhideWhenUsed="1"/>
-    <w:lsdException w:name="Signature" w:semiHidden="1" w:unhideWhenUsed="1"/>
-    <w:lsdException w:name="Default Paragraph Font" w:semiHidden="1" w:unhideWhenUsed="1"/>
-    <w:lsdException w:name="Body Text" w:semiHidden="1" w:unhideWhenUsed="1"/>
-    <w:lsdException w:name="Body Text Indent" w:semiHidden="1" w:unhideWhenUsed="1"/>
-    <w:lsdException w:name="List Continue" w:semiHidden="1" w:unhideWhenUsed="1"/>
-    <w:lsdException w:name="Message Header" w:semiHidden="1" w:unhideWhenUsed="1"/>
-    <w:lsdException w:name="Subtitle" w:qFormat="1"/>
-    <w:lsdException w:name="Salutation" w:semiHidden="1" w:unhideWhenUsed="1"/>
-    <w:lsdException w:name="Date" w:semiHidden="1" w:unhideWhenUsed="1"/>
-    <w:lsdException w:name="Body Text First Indent" w:semiHidden="1" w:unhideWhenUsed="1"/>
-    <w:lsdException w:name="Body Text First Indent 2" w:semiHidden="1" w:unhideWhenUsed="1"/>
-    <w:lsdException w:name="Note Heading" w:semiHidden="1" w:unhideWhenUsed="1"/>
-    <w:lsdException w:name="Body Text 2" w:semiHidden="1" w:unhideWhenUsed="1"/>
-    <w:lsdException w:name="Body Text 3" w:semiHidden="1" w:unhideWhenUsed="1"/>
-    <w:lsdException w:name="Body Text Indent 2" w:semiHidden="1" w:unhideWhenUsed="1"/>
-    <w:lsdException w:name="Body Text Indent 3" w:semiHidden="1" w:unhideWhenUsed="1"/>
-    <w:lsdException w:name="Block Text" w:semiHidden="1" w:unhideWhenUsed="1"/>
-    <w:lsdException w:name="Hyperlink" w:semiHidden="1" w:uiPriority="99" w:unhideWhenUsed="1"/>
-    <w:lsdException w:name="FollowedHyperlink" w:semiHidden="1" w:unhideWhenUsed="1"/>
-    <w:lsdException w:name="Strong" w:qFormat="1"/>
-    <w:lsdException w:name="Emphasis" w:qFormat="1"/>
-    <w:lsdException w:name="Document Map" w:semiHidden="1" w:unhideWhenUsed="1"/>
-    <w:lsdException w:name="Plain Text" w:semiHidden="1" w:unhideWhenUsed="1"/>
-    <w:lsdException w:name="E-mail Signature" w:semiHidden="1" w:unhideWhenUsed="1"/>
-    <w:lsdException w:name="HTML Top of Form" w:semiHidden="1" w:unhideWhenUsed="1"/>
-    <w:lsdException w:name="HTML Bottom of Form" w:semiHidden="1" w:unhideWhenUsed="1"/>
-    <w:lsdException w:name="Normal (Web)" w:semiHidden="1" w:uiPriority="99" w:unhideWhenUsed="1"/>
-    <w:lsdException w:name="HTML Acronym" w:semiHidden="1" w:unhideWhenUsed="1"/>
-    <w:lsdException w:name="HTML Address" w:semiHidden="1" w:unhideWhenUsed="1"/>
-    <w:lsdException w:name="HTML Cite" w:semiHidden="1" w:unhideWhenUsed="1"/>
-    <w:lsdException w:name="HTML Code" w:semiHidden="1" w:unhideWhenUsed="1"/>
-    <w:lsdException w:name="HTML Definition" w:semiHidden="1" w:unhideWhenUsed="1"/>
-    <w:lsdException w:name="HTML Keyboard" w:semiHidden="1" w:unhideWhenUsed="1"/>
-    <w:lsdException w:name="HTML Preformatted" w:semiHidden="1" w:unhideWhenUsed="1"/>
-    <w:lsdException w:name="HTML Sample" w:semiHidden="1" w:unhideWhenUsed="1"/>
-    <w:lsdException w:name="HTML Typewriter" w:semiHidden="1" w:unhideWhenUsed="1"/>
-    <w:lsdException w:name="HTML Variable" w:semiHidden="1" w:unhideWhenUsed="1"/>
-    <w:lsdException w:name="Normal Table" w:semiHidden="1" w:unhideWhenUsed="1"/>
-    <w:lsdException w:name="annotation subject" w:semiHidden="1" w:unhideWhenUsed="1"/>
-    <w:lsdException w:name="No List" w:semiHidden="1" w:uiPriority="99" w:unhideWhenUsed="1"/>
-    <w:lsdException w:name="Outline List 1" w:semiHidden="1" w:unhideWhenUsed="1"/>
-    <w:lsdException w:name="Outline List 2" w:semiHidden="1" w:unhideWhenUsed="1"/>
-    <w:lsdException w:name="Outline List 3" w:semiHidden="1" w:unhideWhenUsed="1"/>
-    <w:lsdException w:name="Table Simple 1" w:semiHidden="1" w:unhideWhenUsed="1"/>
-    <w:lsdException w:name="Table Simple 2" w:semiHidden="1" w:unhideWhenUsed="1"/>
-    <w:lsdException w:name="Table Simple 3" w:semiHidden="1" w:unhideWhenUsed="1"/>
-    <w:lsdException w:name="Table Classic 1" w:semiHidden="1" w:unhideWhenUsed="1"/>
-    <w:lsdException w:name="Table Classic 2" w:semiHidden="1" w:unhideWhenUsed="1"/>
-    <w:lsdException w:name="Table Classic 3" w:semiHidden="1" w:unhideWhenUsed="1"/>
-    <w:lsdException w:name="Table Classic 4" w:semiHidden="1" w:unhideWhenUsed="1"/>
-    <w:lsdException w:name="Table Colorful 1" w:semiHidden="1" w:unhideWhenUsed="1"/>
-    <w:lsdException w:name="Table Colorful 2" w:semiHidden="1" w:unhideWhenUsed="1"/>
-    <w:lsdException w:name="Table Colorful 3" w:semiHidden="1" w:unhideWhenUsed="1"/>
-    <w:lsdException w:name="Table Columns 1" w:semiHidden="1" w:unhideWhenUsed="1"/>
-    <w:lsdException w:name="Table Columns 2" w:semiHidden="1" w:unhideWhenUsed="1"/>
-    <w:lsdException w:name="Table Columns 3" w:semiHidden="1" w:unhideWhenUsed="1"/>
-    <w:lsdException w:name="Table Columns 4" w:semiHidden="1" w:unhideWhenUsed="1"/>
-    <w:lsdException w:name="Table Columns 5" w:semiHidden="1" w:unhideWhenUsed="1"/>
-    <w:lsdException w:name="Table Grid 1" w:semiHidden="1" w:unhideWhenUsed="1"/>
-    <w:lsdException w:name="Table Grid 2" w:semiHidden="1" w:unhideWhenUsed="1"/>
-    <w:lsdException w:name="Table Grid 3" w:semiHidden="1" w:unhideWhenUsed="1"/>
-    <w:lsdException w:name="Table Grid 4" w:semiHidden="1" w:unhideWhenUsed="1"/>
-    <w:lsdException w:name="Table Grid 5" w:semiHidden="1" w:unhideWhenUsed="1"/>
-    <w:lsdException w:name="Table Grid 6" w:semiHidden="1" w:unhideWhenUsed="1"/>
-    <w:lsdException w:name="Table Grid 7" w:semiHidden="1" w:unhideWhenUsed="1"/>
-    <w:lsdException w:name="Table Grid 8" w:semiHidden="1" w:unhideWhenUsed="1"/>
-    <w:lsdException w:name="Table List 1" w:semiHidden="1" w:unhideWhenUsed="1"/>
-    <w:lsdException w:name="Table List 2" w:semiHidden="1" w:unhideWhenUsed="1"/>
-    <w:lsdException w:name="Table List 3" w:semiHidden="1" w:unhideWhenUsed="1"/>
-    <w:lsdException w:name="Table List 4" w:semiHidden="1" w:unhideWhenUsed="1"/>
-    <w:lsdException w:name="Table List 5" w:semiHidden="1" w:unhideWhenUsed="1"/>
-    <w:lsdException w:name="Table List 6" w:semiHidden="1" w:unhideWhenUsed="1"/>
-    <w:lsdException w:name="Table List 7" w:semiHidden="1" w:unhideWhenUsed="1"/>
-    <w:lsdException w:name="Table List 8" w:semiHidden="1" w:unhideWhenUsed="1"/>
-    <w:lsdException w:name="Table 3D effects 1" w:semiHidden="1" w:unhideWhenUsed="1"/>
-    <w:lsdException w:name="Table 3D effects 2" w:semiHidden="1" w:unhideWhenUsed="1"/>
-    <w:lsdException w:name="Table 3D effects 3" w:semiHidden="1" w:unhideWhenUsed="1"/>
-    <w:lsdException w:name="Table Contemporary" w:semiHidden="1" w:unhideWhenUsed="1"/>
-    <w:lsdException w:name="Table Elegant" w:semiHidden="1" w:unhideWhenUsed="1"/>
-    <w:lsdException w:name="Table Professional" w:semiHidden="1" w:unhideWhenUsed="1"/>
-    <w:lsdException w:name="Table Subtle 1" w:semiHidden="1" w:unhideWhenUsed="1"/>
-    <w:lsdException w:name="Table Subtle 2" w:semiHidden="1" w:unhideWhenUsed="1"/>
-    <w:lsdException w:name="Table Web 1" w:semiHidden="1" w:unhideWhenUsed="1"/>
-    <w:lsdException w:name="Table Web 2" w:semiHidden="1" w:unhideWhenUsed="1"/>
-    <w:lsdException w:name="Table Web 3" w:semiHidden="1" w:unhideWhenUsed="1"/>
-    <w:lsdException w:name="Balloon Text" w:uiPriority="99"/>
-    <w:lsdException w:name="Table Grid" w:semiHidden="1" w:unhideWhenUsed="1"/>
-    <w:lsdException w:name="Table Theme" w:semiHidden="1" w:unhideWhenUsed="1"/>
-    <w:lsdException w:name="Placeholder Text" w:semiHidden="1" w:uiPriority="99"/>
-    <w:lsdException w:name="No Spacing" w:uiPriority="1" w:qFormat="1"/>
-    <w:lsdException w:name="Light Shading" w:uiPriority="60"/>
-    <w:lsdException w:name="Light List" w:uiPriority="61"/>
-    <w:lsdException w:name="Light Grid" w:uiPriority="62"/>
-    <w:lsdException w:name="Medium Shading 1" w:uiPriority="63"/>
-    <w:lsdException w:name="Medium Shading 2" w:uiPriority="64"/>
-    <w:lsdException w:name="Medium List 1" w:uiPriority="65"/>
-    <w:lsdException w:name="Medium List 2" w:uiPriority="66"/>
-    <w:lsdException w:name="Medium Grid 1" w:uiPriority="67"/>
-    <w:lsdException w:name="Medium Grid 2" w:uiPriority="68"/>
-    <w:lsdException w:name="Medium Grid 3" w:uiPriority="69"/>
-    <w:lsdException w:name="Dark List" w:uiPriority="70"/>
-    <w:lsdException w:name="Colorful Shading" w:uiPriority="71"/>
-    <w:lsdException w:name="Colorful List" w:uiPriority="72"/>
-    <w:lsdException w:name="Colorful Grid" w:uiPriority="73"/>
-    <w:lsdException w:name="Light Shading Accent 1" w:uiPriority="60"/>
-    <w:lsdException w:name="Light List Accent 1" w:uiPriority="61"/>
-    <w:lsdException w:name="Light Grid Accent 1" w:uiPriority="62"/>
-    <w:lsdException w:name="Medium Shading 1 Accent 1" w:uiPriority="63"/>
-    <w:lsdException w:name="Medium Shading 2 Accent 1" w:uiPriority="64"/>
-    <w:lsdException w:name="Medium List 1 Accent 1" w:uiPriority="65"/>
-    <w:lsdException w:name="Revision" w:semiHidden="1" w:uiPriority="99"/>
-    <w:lsdException w:name="List Paragraph" w:uiPriority="34" w:qFormat="1"/>
-    <w:lsdException w:name="Quote" w:uiPriority="29" w:qFormat="1"/>
-    <w:lsdException w:name="Intense Quote" w:uiPriority="30" w:qFormat="1"/>
-    <w:lsdException w:name="Medium List 2 Accent 1" w:uiPriority="66"/>
-    <w:lsdException w:name="Medium Grid 1 Accent 1" w:uiPriority="67"/>
-    <w:lsdException w:name="Medium Grid 2 Accent 1" w:uiPriority="68"/>
-    <w:lsdException w:name="Medium Grid 3 Accent 1" w:uiPriority="69"/>
-    <w:lsdException w:name="Dark List Accent 1" w:uiPriority="70"/>
-    <w:lsdException w:name="Colorful Shading Accent 1" w:uiPriority="71"/>
-    <w:lsdException w:name="Colorful List Accent 1" w:uiPriority="72"/>
-    <w:lsdException w:name="Colorful Grid Accent 1" w:uiPriority="73"/>
-    <w:lsdException w:name="Light Shading Accent 2" w:uiPriority="60"/>
-    <w:lsdException w:name="Light List Accent 2" w:uiPriority="61"/>
-    <w:lsdException w:name="Light Grid Accent 2" w:uiPriority="62"/>
-    <w:lsdException w:name="Medium Shading 1 Accent 2" w:uiPriority="63"/>
-    <w:lsdException w:name="Medium Shading 2 Accent 2" w:uiPriority="64"/>
-    <w:lsdException w:name="Medium List 1 Accent 2" w:uiPriority="65"/>
-    <w:lsdException w:name="Medium List 2 Accent 2" w:uiPriority="66"/>
-    <w:lsdException w:name="Medium Grid 1 Accent 2" w:uiPriority="67"/>
-    <w:lsdException w:name="Medium Grid 2 Accent 2" w:uiPriority="68"/>
-    <w:lsdException w:name="Medium Grid 3 Accent 2" w:uiPriority="69"/>
-    <w:lsdException w:name="Dark List Accent 2" w:uiPriority="70"/>
-    <w:lsdException w:name="Colorful Shading Accent 2" w:uiPriority="71"/>
-    <w:lsdException w:name="Colorful List Accent 2" w:uiPriority="72"/>
-    <w:lsdException w:name="Colorful Grid Accent 2" w:uiPriority="73"/>
-    <w:lsdException w:name="Light Shading Accent 3" w:uiPriority="60"/>
-    <w:lsdException w:name="Light List Accent 3" w:uiPriority="61"/>
-    <w:lsdException w:name="Light Grid Accent 3" w:uiPriority="62"/>
-    <w:lsdException w:name="Medium Shading 1 Accent 3" w:uiPriority="63"/>
-    <w:lsdException w:name="Medium Shading 2 Accent 3" w:uiPriority="64"/>
-    <w:lsdException w:name="Medium List 1 Accent 3" w:uiPriority="65"/>
-    <w:lsdException w:name="Medium List 2 Accent 3" w:uiPriority="66"/>
-    <w:lsdException w:name="Medium Grid 1 Accent 3" w:uiPriority="67"/>
-    <w:lsdException w:name="Medium Grid 2 Accent 3" w:uiPriority="68"/>
-    <w:lsdException w:name="Medium Grid 3 Accent 3" w:uiPriority="69"/>
-    <w:lsdException w:name="Dark List Accent 3" w:uiPriority="70"/>
-    <w:lsdException w:name="Colorful Shading Accent 3" w:uiPriority="71"/>
-    <w:lsdException w:name="Colorful List Accent 3" w:uiPriority="72"/>
-    <w:lsdException w:name="Colorful Grid Accent 3" w:uiPriority="73"/>
-    <w:lsdException w:name="Light Shading Accent 4" w:uiPriority="60"/>
-    <w:lsdException w:name="Light List Accent 4" w:uiPriority="61"/>
-    <w:lsdException w:name="Light Grid Accent 4" w:uiPriority="62"/>
-    <w:lsdException w:name="Medium Shading 1 Accent 4" w:uiPriority="63"/>
-    <w:lsdException w:name="Medium Shading 2 Accent 4" w:uiPriority="64"/>
-    <w:lsdException w:name="Medium List 1 Accent 4" w:uiPriority="65"/>
-    <w:lsdException w:name="Medium List 2 Accent 4" w:uiPriority="66"/>
-    <w:lsdException w:name="Medium Grid 1 Accent 4" w:uiPriority="67"/>
-    <w:lsdException w:name="Medium Grid 2 Accent 4" w:uiPriority="68"/>
-    <w:lsdException w:name="Medium Grid 3 Accent 4" w:uiPriority="69"/>
-    <w:lsdException w:name="Dark List Accent 4" w:uiPriority="70"/>
-    <w:lsdException w:name="Colorful Shading Accent 4" w:uiPriority="71"/>
-    <w:lsdException w:name="Colorful List Accent 4" w:uiPriority="72"/>
-    <w:lsdException w:name="Colorful Grid Accent 4" w:uiPriority="73"/>
-    <w:lsdException w:name="Light Shading Accent 5" w:uiPriority="60"/>
-    <w:lsdException w:name="Light List Accent 5" w:uiPriority="61"/>
-    <w:lsdException w:name="Light Grid Accent 5" w:uiPriority="62"/>
-    <w:lsdException w:name="Medium Shading 1 Accent 5" w:uiPriority="63"/>
-    <w:lsdException w:name="Medium Shading 2 Accent 5" w:uiPriority="64"/>
-    <w:lsdException w:name="Medium List 1 Accent 5" w:uiPriority="65"/>
-    <w:lsdException w:name="Medium List 2 Accent 5" w:uiPriority="66"/>
-    <w:lsdException w:name="Medium Grid 1 Accent 5" w:uiPriority="67"/>
-    <w:lsdException w:name="Medium Grid 2 Accent 5" w:uiPriority="68"/>
-    <w:lsdException w:name="Medium Grid 3 Accent 5" w:uiPriority="69"/>
-    <w:lsdException w:name="Dark List Accent 5" w:uiPriority="70"/>
-    <w:lsdException w:name="Colorful Shading Accent 5" w:uiPriority="71"/>
-    <w:lsdException w:name="Colorful List Accent 5" w:uiPriority="72"/>
-    <w:lsdException w:name="Colorful Grid Accent 5" w:uiPriority="73"/>
-    <w:lsdException w:name="Light Shading Accent 6" w:uiPriority="60"/>
-    <w:lsdException w:name="Light List Accent 6" w:uiPriority="61"/>
-    <w:lsdException w:name="Light Grid Accent 6" w:uiPriority="62"/>
-    <w:lsdException w:name="Medium Shading 1 Accent 6" w:uiPriority="63"/>
-    <w:lsdException w:name="Medium Shading 2 Accent 6" w:uiPriority="64"/>
-    <w:lsdException w:name="Medium List 1 Accent 6" w:uiPriority="65"/>
-    <w:lsdException w:name="Medium List 2 Accent 6" w:uiPriority="66"/>
-    <w:lsdException w:name="Medium Grid 1 Accent 6" w:uiPriority="67"/>
-    <w:lsdException w:name="Medium Grid 2 Accent 6" w:uiPriority="68"/>
-    <w:lsdException w:name="Medium Grid 3 Accent 6" w:uiPriority="69"/>
-    <w:lsdException w:name="Dark List Accent 6" w:uiPriority="70"/>
-    <w:lsdException w:name="Colorful Shading Accent 6" w:uiPriority="71"/>
-    <w:lsdException w:name="Colorful List Accent 6" w:uiPriority="72"/>
-    <w:lsdException w:name="Colorful Grid Accent 6" w:uiPriority="73"/>
-    <w:lsdException w:name="Subtle Emphasis" w:uiPriority="19" w:qFormat="1"/>
-    <w:lsdException w:name="Intense Emphasis" w:uiPriority="21" w:qFormat="1"/>
-    <w:lsdException w:name="Subtle Reference" w:uiPriority="31" w:qFormat="1"/>
-    <w:lsdException w:name="Intense Reference" w:uiPriority="32" w:qFormat="1"/>
-    <w:lsdException w:name="Book Title" w:uiPriority="33" w:qFormat="1"/>
-    <w:lsdException w:name="Bibliography" w:semiHidden="1" w:uiPriority="37" w:unhideWhenUsed="1"/>
-    <w:lsdException w:name="TOC Heading" w:semiHidden="1" w:uiPriority="39" w:unhideWhenUsed="1" w:qFormat="1"/>
-    <w:lsdException w:name="Plain Table 1" w:uiPriority="41"/>
-    <w:lsdException w:name="Plain Table 2" w:uiPriority="42"/>
-    <w:lsdException w:name="Plain Table 3" w:uiPriority="43"/>
-    <w:lsdException w:name="Plain Table 4" w:uiPriority="44"/>
-    <w:lsdException w:name="Plain Table 5" w:uiPriority="45"/>
-    <w:lsdException w:name="Grid Table Light" w:uiPriority="40"/>
-    <w:lsdException w:name="Grid Table 1 Light" w:uiPriority="46"/>
-    <w:lsdException w:name="Grid Table 2" w:uiPriority="47"/>
-    <w:lsdException w:name="Grid Table 3" w:uiPriority="48"/>
-    <w:lsdException w:name="Grid Table 4" w:uiPriority="49"/>
-    <w:lsdException w:name="Grid Table 5 Dark" w:uiPriority="50"/>
-    <w:lsdException w:name="Grid Table 6 Colorful" w:uiPriority="51"/>
-    <w:lsdException w:name="Grid Table 7 Colorful" w:uiPriority="52"/>
-    <w:lsdException w:name="Grid Table 1 Light Accent 1" w:uiPriority="46"/>
-    <w:lsdException w:name="Grid Table 2 Accent 1" w:uiPriority="47"/>
-    <w:lsdException w:name="Grid Table 3 Accent 1" w:uiPriority="48"/>
-    <w:lsdException w:name="Grid Table 4 Accent 1" w:uiPriority="49"/>
-    <w:lsdException w:name="Grid Table 5 Dark Accent 1" w:uiPriority="50"/>
-    <w:lsdException w:name="Grid Table 6 Colorful Accent 1" w:uiPriority="51"/>
-    <w:lsdException w:name="Grid Table 7 Colorful Accent 1" w:uiPriority="52"/>
-    <w:lsdException w:name="Grid Table 1 Light Accent 2" w:uiPriority="46"/>
-    <w:lsdException w:name="Grid Table 2 Accent 2" w:uiPriority="47"/>
-    <w:lsdException w:name="Grid Table 3 Accent 2" w:uiPriority="48"/>
-    <w:lsdException w:name="Grid Table 4 Accent 2" w:uiPriority="49"/>
-    <w:lsdException w:name="Grid Table 5 Dark Accent 2" w:uiPriority="50"/>
-    <w:lsdException w:name="Grid Table 6 Colorful Accent 2" w:uiPriority="51"/>
-    <w:lsdException w:name="Grid Table 7 Colorful Accent 2" w:uiPriority="52"/>
-    <w:lsdException w:name="Grid Table 1 Light Accent 3" w:uiPriority="46"/>
-    <w:lsdException w:name="Grid Table 2 Accent 3" w:uiPriority="47"/>
-    <w:lsdException w:name="Grid Table 3 Accent 3" w:uiPriority="48"/>
-    <w:lsdException w:name="Grid Table 4 Accent 3" w:uiPriority="49"/>
-    <w:lsdException w:name="Grid Table 5 Dark Accent 3" w:uiPriority="50"/>
-    <w:lsdException w:name="Grid Table 6 Colorful Accent 3" w:uiPriority="51"/>
-    <w:lsdException w:name="Grid Table 7 Colorful Accent 3" w:uiPriority="52"/>
-    <w:lsdException w:name="Grid Table 1 Light Accent 4" w:uiPriority="46"/>
-    <w:lsdException w:name="Grid Table 2 Accent 4" w:uiPriority="47"/>
-    <w:lsdException w:name="Grid Table 3 Accent 4" w:uiPriority="48"/>
-    <w:lsdException w:name="Grid Table 4 Accent 4" w:uiPriority="49"/>
-    <w:lsdException w:name="Grid Table 5 Dark Accent 4" w:uiPriority="50"/>
-    <w:lsdException w:name="Grid Table 6 Colorful Accent 4" w:uiPriority="51"/>
-    <w:lsdException w:name="Grid Table 7 Colorful Accent 4" w:uiPriority="52"/>
-    <w:lsdException w:name="Grid Table 1 Light Accent 5" w:uiPriority="46"/>
-    <w:lsdException w:name="Grid Table 2 Accent 5" w:uiPriority="47"/>
-    <w:lsdException w:name="Grid Table 3 Accent 5" w:uiPriority="48"/>
-    <w:lsdException w:name="Grid Table 4 Accent 5" w:uiPriority="49"/>
-    <w:lsdException w:name="Grid Table 5 Dark Accent 5" w:uiPriority="50"/>
-    <w:lsdException w:name="Grid Table 6 Colorful Accent 5" w:uiPriority="51"/>
-    <w:lsdException w:name="Grid Table 7 Colorful Accent 5" w:uiPriority="52"/>
-    <w:lsdException w:name="Grid Table 1 Light Accent 6" w:uiPriority="46"/>
-    <w:lsdException w:name="Grid Table 2 Accent 6" w:uiPriority="47"/>
-    <w:lsdException w:name="Grid Table 3 Accent 6" w:uiPriority="48"/>
-    <w:lsdException w:name="Grid Table 4 Accent 6" w:uiPriority="49"/>
-    <w:lsdException w:name="Grid Table 5 Dark Accent 6" w:uiPriority="50"/>
-    <w:lsdException w:name="Grid Table 6 Colorful Accent 6" w:uiPriority="51"/>
-    <w:lsdException w:name="Grid Table 7 Colorful Accent 6" w:uiPriority="52"/>
-    <w:lsdException w:name="List Table 1 Light" w:uiPriority="46"/>
-    <w:lsdException w:name="List Table 2" w:uiPriority="47"/>
-    <w:lsdException w:name="List Table 3" w:uiPriority="48"/>
-    <w:lsdException w:name="List Table 4" w:uiPriority="49"/>
-    <w:lsdException w:name="List Table 5 Dark" w:uiPriority="50"/>
-    <w:lsdException w:name="List Table 6 Colorful" w:uiPriority="51"/>
-    <w:lsdException w:name="List Table 7 Colorful" w:uiPriority="52"/>
-    <w:lsdException w:name="List Table 1 Light Accent 1" w:uiPriority="46"/>
-    <w:lsdException w:name="List Table 2 Accent 1" w:uiPriority="47"/>
-    <w:lsdException w:name="List Table 3 Accent 1" w:uiPriority="48"/>
-    <w:lsdException w:name="List Table 4 Accent 1" w:uiPriority="49"/>
-    <w:lsdException w:name="List Table 5 Dark Accent 1" w:uiPriority="50"/>
-    <w:lsdException w:name="List Table 6 Colorful Accent 1" w:uiPriority="51"/>
-    <w:lsdException w:name="List Table 7 Colorful Accent 1" w:uiPriority="52"/>
-    <w:lsdException w:name="List Table 1 Light Accent 2" w:uiPriority="46"/>
-    <w:lsdException w:name="List Table 2 Accent 2" w:uiPriority="47"/>
-    <w:lsdException w:name="List Table 3 Accent 2" w:uiPriority="48"/>
-    <w:lsdException w:name="List Table 4 Accent 2" w:uiPriority="49"/>
-    <w:lsdException w:name="List Table 5 Dark Accent 2" w:uiPriority="50"/>
-    <w:lsdException w:name="List Table 6 Colorful Accent 2" w:uiPriority="51"/>
-    <w:lsdException w:name="List Table 7 Colorful Accent 2" w:uiPriority="52"/>
-    <w:lsdException w:name="List Table 1 Light Accent 3" w:uiPriority="46"/>
-    <w:lsdException w:name="List Table 2 Accent 3" w:uiPriority="47"/>
-    <w:lsdException w:name="List Table 3 Accent 3" w:uiPriority="48"/>
-    <w:lsdException w:name="List Table 4 Accent 3" w:uiPriority="49"/>
-    <w:lsdException w:name="List Table 5 Dark Accent 3" w:uiPriority="50"/>
-    <w:lsdException w:name="List Table 6 Colorful Accent 3" w:uiPriority="51"/>
-    <w:lsdException w:name="List Table 7 Colorful Accent 3" w:uiPriority="52"/>
-    <w:lsdException w:name="List Table 1 Light Accent 4" w:uiPriority="46"/>
-    <w:lsdException w:name="List Table 2 Accent 4" w:uiPriority="47"/>
-    <w:lsdException w:name="List Table 3 Accent 4" w:uiPriority="48"/>
-    <w:lsdException w:name="List Table 4 Accent 4" w:uiPriority="49"/>
-    <w:lsdException w:name="List Table 5 Dark Accent 4" w:uiPriority="50"/>
-    <w:lsdException w:name="List Table 6 Colorful Accent 4" w:uiPriority="51"/>
-    <w:lsdException w:name="List Table 7 Colorful Accent 4" w:uiPriority="52"/>
-    <w:lsdException w:name="List Table 1 Light Accent 5" w:uiPriority="46"/>
-    <w:lsdException w:name="List Table 2 Accent 5" w:uiPriority="47"/>
-    <w:lsdException w:name="List Table 3 Accent 5" w:uiPriority="48"/>
-    <w:lsdException w:name="List Table 4 Accent 5" w:uiPriority="49"/>
-    <w:lsdException w:name="List Table 5 Dark Accent 5" w:uiPriority="50"/>
-    <w:lsdException w:name="List Table 6 Colorful Accent 5" w:uiPriority="51"/>
-    <w:lsdException w:name="List Table 7 Colorful Accent 5" w:uiPriority="52"/>
-    <w:lsdException w:name="List Table 1 Light Accent 6" w:uiPriority="46"/>
-    <w:lsdException w:name="List Table 2 Accent 6" w:uiPriority="47"/>
-    <w:lsdException w:name="List Table 3 Accent 6" w:uiPriority="48"/>
-    <w:lsdException w:name="List Table 4 Accent 6" w:uiPriority="49"/>
-    <w:lsdException w:name="List Table 5 Dark Accent 6" w:uiPriority="50"/>
-    <w:lsdException w:name="List Table 6 Colorful Accent 6" w:uiPriority="51"/>
-    <w:lsdException w:name="List Table 7 Colorful Accent 6" w:uiPriority="52"/>
-    <w:lsdException w:name="Mention" w:semiHidden="1" w:uiPriority="99" w:unhideWhenUsed="1"/>
-    <w:lsdException w:name="Smart Hyperlink" w:semiHidden="1" w:uiPriority="99" w:unhideWhenUsed="1"/>
-    <w:lsdException w:name="Hashtag" w:semiHidden="1" w:uiPriority="99" w:unhideWhenUsed="1"/>
-    <w:lsdException w:name="Unresolved Mention" w:semiHidden="1" w:uiPriority="99" w:unhideWhenUsed="1"/>
-    <w:lsdException w:name="Smart Link" w:semiHidden="1" w:uiPriority="99" w:unhideWhenUsed="1"/>
+  <w:latentStyles w:defLockedState="0" w:defUIPriority="0" w:defSemiHidden="1" w:defUnhideWhenUsed="1" w:defQFormat="0" w:count="267">
+    <w:lsdException w:name="Normal" w:semiHidden="0" w:unhideWhenUsed="0" w:qFormat="1"/>
+    <w:lsdException w:name="heading 1" w:semiHidden="0" w:unhideWhenUsed="0" w:qFormat="1"/>
+    <w:lsdException w:name="heading 2" w:qFormat="1"/>
+    <w:lsdException w:name="heading 3" w:qFormat="1"/>
+    <w:lsdException w:name="heading 4" w:qFormat="1"/>
+    <w:lsdException w:name="heading 5" w:qFormat="1"/>
+    <w:lsdException w:name="heading 6" w:qFormat="1"/>
+    <w:lsdException w:name="heading 7" w:qFormat="1"/>
+    <w:lsdException w:name="heading 8" w:qFormat="1"/>
+    <w:lsdException w:name="heading 9" w:qFormat="1"/>
+    <w:lsdException w:name="index 1" w:uiPriority="99"/>
+    <w:lsdException w:name="toc 1" w:uiPriority="39"/>
+    <w:lsdException w:name="toc 2" w:uiPriority="39"/>
+    <w:lsdException w:name="caption" w:qFormat="1"/>
+    <w:lsdException w:name="table of authorities" w:semiHidden="0" w:unhideWhenUsed="0"/>
+    <w:lsdException w:name="List" w:semiHidden="0" w:unhideWhenUsed="0"/>
+    <w:lsdException w:name="List Bullet" w:semiHidden="0" w:unhideWhenUsed="0"/>
+    <w:lsdException w:name="Title" w:semiHidden="0" w:unhideWhenUsed="0" w:qFormat="1"/>
+    <w:lsdException w:name="List Continue 2" w:semiHidden="0" w:unhideWhenUsed="0"/>
+    <w:lsdException w:name="List Continue 3" w:semiHidden="0" w:unhideWhenUsed="0"/>
+    <w:lsdException w:name="List Continue 4" w:semiHidden="0" w:unhideWhenUsed="0"/>
+    <w:lsdException w:name="List Continue 5" w:semiHidden="0" w:unhideWhenUsed="0"/>
+    <w:lsdException w:name="Subtitle" w:semiHidden="0" w:unhideWhenUsed="0" w:qFormat="1"/>
+    <w:lsdException w:name="Hyperlink" w:uiPriority="99"/>
+    <w:lsdException w:name="Strong" w:semiHidden="0" w:unhideWhenUsed="0" w:qFormat="1"/>
+    <w:lsdException w:name="Emphasis" w:semiHidden="0" w:unhideWhenUsed="0" w:qFormat="1"/>
+    <w:lsdException w:name="Normal (Web)" w:uiPriority="99"/>
+    <w:lsdException w:name="No List" w:uiPriority="99"/>
+    <w:lsdException w:name="Balloon Text" w:semiHidden="0" w:uiPriority="99" w:unhideWhenUsed="0"/>
+    <w:lsdException w:name="Placeholder Text" w:uiPriority="99" w:unhideWhenUsed="0"/>
+    <w:lsdException w:name="No Spacing" w:semiHidden="0" w:uiPriority="1" w:unhideWhenUsed="0" w:qFormat="1"/>
+    <w:lsdException w:name="Light Shading" w:semiHidden="0" w:uiPriority="60" w:unhideWhenUsed="0"/>
+    <w:lsdException w:name="Light List" w:semiHidden="0" w:uiPriority="61" w:unhideWhenUsed="0"/>
+    <w:lsdException w:name="Light Grid" w:semiHidden="0" w:uiPriority="62" w:unhideWhenUsed="0"/>
+    <w:lsdException w:name="Medium Shading 1" w:semiHidden="0" w:uiPriority="63" w:unhideWhenUsed="0"/>
+    <w:lsdException w:name="Medium Shading 2" w:semiHidden="0" w:uiPriority="64" w:unhideWhenUsed="0"/>
+    <w:lsdException w:name="Medium List 1" w:semiHidden="0" w:uiPriority="65" w:unhideWhenUsed="0"/>
+    <w:lsdException w:name="Medium List 2" w:semiHidden="0" w:uiPriority="66" w:unhideWhenUsed="0"/>
+    <w:lsdException w:name="Medium Grid 1" w:semiHidden="0" w:uiPriority="67" w:unhideWhenUsed="0"/>
+    <w:lsdException w:name="Medium Grid 2" w:semiHidden="0" w:uiPriority="68" w:unhideWhenUsed="0"/>
+    <w:lsdException w:name="Medium Grid 3" w:semiHidden="0" w:uiPriority="69" w:unhideWhenUsed="0"/>
+    <w:lsdException w:name="Dark List" w:semiHidden="0" w:uiPriority="70" w:unhideWhenUsed="0"/>
+    <w:lsdException w:name="Colorful Shading" w:semiHidden="0" w:uiPriority="71" w:unhideWhenUsed="0"/>
+    <w:lsdException w:name="Colorful List" w:semiHidden="0" w:uiPriority="72" w:unhideWhenUsed="0"/>
+    <w:lsdException w:name="Colorful Grid" w:semiHidden="0" w:uiPriority="73" w:unhideWhenUsed="0"/>
+    <w:lsdException w:name="Light Shading Accent 1" w:semiHidden="0" w:uiPriority="60" w:unhideWhenUsed="0"/>
+    <w:lsdException w:name="Light List Accent 1" w:semiHidden="0" w:uiPriority="61" w:unhideWhenUsed="0"/>
+    <w:lsdException w:name="Light Grid Accent 1" w:semiHidden="0" w:uiPriority="62" w:unhideWhenUsed="0"/>
+    <w:lsdException w:name="Medium Shading 1 Accent 1" w:semiHidden="0" w:uiPriority="63" w:unhideWhenUsed="0"/>
+    <w:lsdException w:name="Medium Shading 2 Accent 1" w:semiHidden="0" w:uiPriority="64" w:unhideWhenUsed="0"/>
+    <w:lsdException w:name="Medium List 1 Accent 1" w:semiHidden="0" w:uiPriority="65" w:unhideWhenUsed="0"/>
+    <w:lsdException w:name="Revision" w:uiPriority="99" w:unhideWhenUsed="0"/>
+    <w:lsdException w:name="List Paragraph" w:semiHidden="0" w:uiPriority="34" w:unhideWhenUsed="0" w:qFormat="1"/>
+    <w:lsdException w:name="Quote" w:semiHidden="0" w:uiPriority="29" w:unhideWhenUsed="0" w:qFormat="1"/>
+    <w:lsdException w:name="Intense Quote" w:semiHidden="0" w:uiPriority="30" w:unhideWhenUsed="0" w:qFormat="1"/>
+    <w:lsdException w:name="Medium List 2 Accent 1" w:semiHidden="0" w:uiPriority="66" w:unhideWhenUsed="0"/>
+    <w:lsdException w:name="Medium Grid 1 Accent 1" w:semiHidden="0" w:uiPriority="67" w:unhideWhenUsed="0"/>
+    <w:lsdException w:name="Medium Grid 2 Accent 1" w:semiHidden="0" w:uiPriority="68" w:unhideWhenUsed="0"/>
+    <w:lsdException w:name="Medium Grid 3 Accent 1" w:semiHidden="0" w:uiPriority="69" w:unhideWhenUsed="0"/>
+    <w:lsdException w:name="Dark List Accent 1" w:semiHidden="0" w:uiPriority="70" w:unhideWhenUsed="0"/>
+    <w:lsdException w:name="Colorful Shading Accent 1" w:semiHidden="0" w:uiPriority="71" w:unhideWhenUsed="0"/>
+    <w:lsdException w:name="Colorful List Accent 1" w:semiHidden="0" w:uiPriority="72" w:unhideWhenUsed="0"/>
+    <w:lsdException w:name="Colorful Grid Accent 1" w:semiHidden="0" w:uiPriority="73" w:unhideWhenUsed="0"/>
+    <w:lsdException w:name="Light Shading Accent 2" w:semiHidden="0" w:uiPriority="60" w:unhideWhenUsed="0"/>
+    <w:lsdException w:name="Light List Accent 2" w:semiHidden="0" w:uiPriority="61" w:unhideWhenUsed="0"/>
+    <w:lsdException w:name="Light Grid Accent 2" w:semiHidden="0" w:uiPriority="62" w:unhideWhenUsed="0"/>
+    <w:lsdException w:name="Medium Shading 1 Accent 2" w:semiHidden="0" w:uiPriority="63" w:unhideWhenUsed="0"/>
+    <w:lsdException w:name="Medium Shading 2 Accent 2" w:semiHidden="0" w:uiPriority="64" w:unhideWhenUsed="0"/>
+    <w:lsdException w:name="Medium List 1 Accent 2" w:semiHidden="0" w:uiPriority="65" w:unhideWhenUsed="0"/>
+    <w:lsdException w:name="Medium List 2 Accent 2" w:semiHidden="0" w:uiPriority="66" w:unhideWhenUsed="0"/>
+    <w:lsdException w:name="Medium Grid 1 Accent 2" w:semiHidden="0" w:uiPriority="67" w:unhideWhenUsed="0"/>
+    <w:lsdException w:name="Medium Grid 2 Accent 2" w:semiHidden="0" w:uiPriority="68" w:unhideWhenUsed="0"/>
+    <w:lsdException w:name="Medium Grid 3 Accent 2" w:semiHidden="0" w:uiPriority="69" w:unhideWhenUsed="0"/>
+    <w:lsdException w:name="Dark List Accent 2" w:semiHidden="0" w:uiPriority="70" w:unhideWhenUsed="0"/>
+    <w:lsdException w:name="Colorful Shading Accent 2" w:semiHidden="0" w:uiPriority="71" w:unhideWhenUsed="0"/>
+    <w:lsdException w:name="Colorful List Accent 2" w:semiHidden="0" w:uiPriority="72" w:unhideWhenUsed="0"/>
+    <w:lsdException w:name="Colorful Grid Accent 2" w:semiHidden="0" w:uiPriority="73" w:unhideWhenUsed="0"/>
+    <w:lsdException w:name="Light Shading Accent 3" w:semiHidden="0" w:uiPriority="60" w:unhideWhenUsed="0"/>
+    <w:lsdException w:name="Light List Accent 3" w:semiHidden="0" w:uiPriority="61" w:unhideWhenUsed="0"/>
+    <w:lsdException w:name="Light Grid Accent 3" w:semiHidden="0" w:uiPriority="62" w:unhideWhenUsed="0"/>
+    <w:lsdException w:name="Medium Shading 1 Accent 3" w:semiHidden="0" w:uiPriority="63" w:unhideWhenUsed="0"/>
+    <w:lsdException w:name="Medium Shading 2 Accent 3" w:semiHidden="0" w:uiPriority="64" w:unhideWhenUsed="0"/>
+    <w:lsdException w:name="Medium List 1 Accent 3" w:semiHidden="0" w:uiPriority="65" w:unhideWhenUsed="0"/>
+    <w:lsdException w:name="Medium List 2 Accent 3" w:semiHidden="0" w:uiPriority="66" w:unhideWhenUsed="0"/>
+    <w:lsdException w:name="Medium Grid 1 Accent 3" w:semiHidden="0" w:uiPriority="67" w:unhideWhenUsed="0"/>
+    <w:lsdException w:name="Medium Grid 2 Accent 3" w:semiHidden="0" w:uiPriority="68" w:unhideWhenUsed="0"/>
+    <w:lsdException w:name="Medium Grid 3 Accent 3" w:semiHidden="0" w:uiPriority="69" w:unhideWhenUsed="0"/>
+    <w:lsdException w:name="Dark List Accent 3" w:semiHidden="0" w:uiPriority="70" w:unhideWhenUsed="0"/>
+    <w:lsdException w:name="Colorful Shading Accent 3" w:semiHidden="0" w:uiPriority="71" w:unhideWhenUsed="0"/>
+    <w:lsdException w:name="Colorful List Accent 3" w:semiHidden="0" w:uiPriority="72" w:unhideWhenUsed="0"/>
+    <w:lsdException w:name="Colorful Grid Accent 3" w:semiHidden="0" w:uiPriority="73" w:unhideWhenUsed="0"/>
+    <w:lsdException w:name="Light Shading Accent 4" w:semiHidden="0" w:uiPriority="60" w:unhideWhenUsed="0"/>
+    <w:lsdException w:name="Light List Accent 4" w:semiHidden="0" w:uiPriority="61" w:unhideWhenUsed="0"/>
+    <w:lsdException w:name="Light Grid Accent 4" w:semiHidden="0" w:uiPriority="62" w:unhideWhenUsed="0"/>
+    <w:lsdException w:name="Medium Shading 1 Accent 4" w:semiHidden="0" w:uiPriority="63" w:unhideWhenUsed="0"/>
+    <w:lsdException w:name="Medium Shading 2 Accent 4" w:semiHidden="0" w:uiPriority="64" w:unhideWhenUsed="0"/>
+    <w:lsdException w:name="Medium List 1 Accent 4" w:semiHidden="0" w:uiPriority="65" w:unhideWhenUsed="0"/>
+    <w:lsdException w:name="Medium List 2 Accent 4" w:semiHidden="0" w:uiPriority="66" w:unhideWhenUsed="0"/>
+    <w:lsdException w:name="Medium Grid 1 Accent 4" w:semiHidden="0" w:uiPriority="67" w:unhideWhenUsed="0"/>
+    <w:lsdException w:name="Medium Grid 2 Accent 4" w:semiHidden="0" w:uiPriority="68" w:unhideWhenUsed="0"/>
+    <w:lsdException w:name="Medium Grid 3 Accent 4" w:semiHidden="0" w:uiPriority="69" w:unhideWhenUsed="0"/>
+    <w:lsdException w:name="Dark List Accent 4" w:semiHidden="0" w:uiPriority="70" w:unhideWhenUsed="0"/>
+    <w:lsdException w:name="Colorful Shading Accent 4" w:semiHidden="0" w:uiPriority="71" w:unhideWhenUsed="0"/>
+    <w:lsdException w:name="Colorful List Accent 4" w:semiHidden="0" w:uiPriority="72" w:unhideWhenUsed="0"/>
+    <w:lsdException w:name="Colorful Grid Accent 4" w:semiHidden="0" w:uiPriority="73" w:unhideWhenUsed="0"/>
+    <w:lsdException w:name="Light Shading Accent 5" w:semiHidden="0" w:uiPriority="60" w:unhideWhenUsed="0"/>
+    <w:lsdException w:name="Light List Accent 5" w:semiHidden="0" w:uiPriority="61" w:unhideWhenUsed="0"/>
+    <w:lsdException w:name="Light Grid Accent 5" w:semiHidden="0" w:uiPriority="62" w:unhideWhenUsed="0"/>
+    <w:lsdException w:name="Medium Shading 1 Accent 5" w:semiHidden="0" w:uiPriority="63" w:unhideWhenUsed="0"/>
+    <w:lsdException w:name="Medium Shading 2 Accent 5" w:semiHidden="0" w:uiPriority="64" w:unhideWhenUsed="0"/>
+    <w:lsdException w:name="Medium List 1 Accent 5" w:semiHidden="0" w:uiPriority="65" w:unhideWhenUsed="0"/>
+    <w:lsdException w:name="Medium List 2 Accent 5" w:semiHidden="0" w:uiPriority="66" w:unhideWhenUsed="0"/>
+    <w:lsdException w:name="Medium Grid 1 Accent 5" w:semiHidden="0" w:uiPriority="67" w:unhideWhenUsed="0"/>
+    <w:lsdException w:name="Medium Grid 2 Accent 5" w:semiHidden="0" w:uiPriority="68" w:unhideWhenUsed="0"/>
+    <w:lsdException w:name="Medium Grid 3 Accent 5" w:semiHidden="0" w:uiPriority="69" w:unhideWhenUsed="0"/>
+    <w:lsdException w:name="Dark List Accent 5" w:semiHidden="0" w:uiPriority="70" w:unhideWhenUsed="0"/>
+    <w:lsdException w:name="Colorful Shading Accent 5" w:semiHidden="0" w:uiPriority="71" w:unhideWhenUsed="0"/>
+    <w:lsdException w:name="Colorful List Accent 5" w:semiHidden="0" w:uiPriority="72" w:unhideWhenUsed="0"/>
+    <w:lsdException w:name="Colorful Grid Accent 5" w:semiHidden="0" w:uiPriority="73" w:unhideWhenUsed="0"/>
+    <w:lsdException w:name="Light Shading Accent 6" w:semiHidden="0" w:uiPriority="60" w:unhideWhenUsed="0"/>
+    <w:lsdException w:name="Light List Accent 6" w:semiHidden="0" w:uiPriority="61" w:unhideWhenUsed="0"/>
+    <w:lsdException w:name="Light Grid Accent 6" w:semiHidden="0" w:uiPriority="62" w:unhideWhenUsed="0"/>
+    <w:lsdException w:name="Medium Shading 1 Accent 6" w:semiHidden="0" w:uiPriority="63" w:unhideWhenUsed="0"/>
+    <w:lsdException w:name="Medium Shading 2 Accent 6" w:semiHidden="0" w:uiPriority="64" w:unhideWhenUsed="0"/>
+    <w:lsdException w:name="Medium List 1 Accent 6" w:semiHidden="0" w:uiPriority="65" w:unhideWhenUsed="0"/>
+    <w:lsdException w:name="Medium List 2 Accent 6" w:semiHidden="0" w:uiPriority="66" w:unhideWhenUsed="0"/>
+    <w:lsdException w:name="Medium Grid 1 Accent 6" w:semiHidden="0" w:uiPriority="67" w:unhideWhenUsed="0"/>
+    <w:lsdException w:name="Medium Grid 2 Accent 6" w:semiHidden="0" w:uiPriority="68" w:unhideWhenUsed="0"/>
+    <w:lsdException w:name="Medium Grid 3 Accent 6" w:semiHidden="0" w:uiPriority="69" w:unhideWhenUsed="0"/>
+    <w:lsdException w:name="Dark List Accent 6" w:semiHidden="0" w:uiPriority="70" w:unhideWhenUsed="0"/>
+    <w:lsdException w:name="Colorful Shading Accent 6" w:semiHidden="0" w:uiPriority="71" w:unhideWhenUsed="0"/>
+    <w:lsdException w:name="Colorful List Accent 6" w:semiHidden="0" w:uiPriority="72" w:unhideWhenUsed="0"/>
+    <w:lsdException w:name="Colorful Grid Accent 6" w:semiHidden="0" w:uiPriority="73" w:unhideWhenUsed="0"/>
+    <w:lsdException w:name="Subtle Emphasis" w:semiHidden="0" w:uiPriority="19" w:unhideWhenUsed="0" w:qFormat="1"/>
+    <w:lsdException w:name="Intense Emphasis" w:semiHidden="0" w:uiPriority="21" w:unhideWhenUsed="0" w:qFormat="1"/>
+    <w:lsdException w:name="Subtle Reference" w:semiHidden="0" w:uiPriority="31" w:unhideWhenUsed="0" w:qFormat="1"/>
+    <w:lsdException w:name="Intense Reference" w:semiHidden="0" w:uiPriority="32" w:unhideWhenUsed="0" w:qFormat="1"/>
+    <w:lsdException w:name="Book Title" w:semiHidden="0" w:uiPriority="33" w:unhideWhenUsed="0" w:qFormat="1"/>
+    <w:lsdException w:name="Bibliography" w:uiPriority="37"/>
+    <w:lsdException w:name="TOC Heading" w:uiPriority="39" w:qFormat="1"/>
   </w:latentStyles>
   <w:style w:type="paragraph" w:default="1" w:styleId="Normal">
     <w:name w:val="Normal"/>
@@ -16642,6 +16351,7 @@
     <w:uiPriority w:val="99"/>
     <w:semiHidden/>
     <w:unhideWhenUsed/>
+    <w:qFormat/>
     <w:tblPr>
       <w:tblInd w:w="0" w:type="dxa"/>
       <w:tblCellMar>
@@ -16747,6 +16457,7 @@
     <w:basedOn w:val="Tablanormal"/>
     <w:rsid w:val="007C4A28"/>
     <w:tblPr>
+      <w:tblInd w:w="0" w:type="dxa"/>
       <w:tblBorders>
         <w:top w:val="single" w:sz="4" w:space="0" w:color="auto"/>
         <w:left w:val="single" w:sz="4" w:space="0" w:color="auto"/>
@@ -16755,14 +16466,21 @@
         <w:insideH w:val="single" w:sz="4" w:space="0" w:color="auto"/>
         <w:insideV w:val="single" w:sz="4" w:space="0" w:color="auto"/>
       </w:tblBorders>
+      <w:tblCellMar>
+        <w:top w:w="0" w:type="dxa"/>
+        <w:left w:w="108" w:type="dxa"/>
+        <w:bottom w:w="0" w:type="dxa"/>
+        <w:right w:w="108" w:type="dxa"/>
+      </w:tblCellMar>
     </w:tblPr>
   </w:style>
-  <w:style w:type="table" w:styleId="Tablaweb2">
+  <w:style w:type="table" w:styleId="TablaWeb2">
     <w:name w:val="Table Web 2"/>
     <w:basedOn w:val="Tablanormal"/>
     <w:rsid w:val="00B61F47"/>
     <w:tblPr>
       <w:tblCellSpacing w:w="20" w:type="dxa"/>
+      <w:tblInd w:w="0" w:type="dxa"/>
       <w:tblBorders>
         <w:top w:val="inset" w:sz="6" w:space="0" w:color="auto"/>
         <w:left w:val="inset" w:sz="6" w:space="0" w:color="auto"/>
@@ -16771,6 +16489,12 @@
         <w:insideH w:val="inset" w:sz="6" w:space="0" w:color="auto"/>
         <w:insideV w:val="inset" w:sz="6" w:space="0" w:color="auto"/>
       </w:tblBorders>
+      <w:tblCellMar>
+        <w:top w:w="0" w:type="dxa"/>
+        <w:left w:w="108" w:type="dxa"/>
+        <w:bottom w:w="0" w:type="dxa"/>
+        <w:right w:w="108" w:type="dxa"/>
+      </w:tblCellMar>
     </w:tblPr>
     <w:trPr>
       <w:tblCellSpacing w:w="20" w:type="dxa"/>
@@ -16870,7 +16594,7 @@
       <w:szCs w:val="23"/>
     </w:rPr>
   </w:style>
-  <w:style w:type="paragraph" w:styleId="Descripcin">
+  <w:style w:type="paragraph" w:styleId="Epgrafe">
     <w:name w:val="caption"/>
     <w:basedOn w:val="Normal"/>
     <w:next w:val="Normal"/>
@@ -16931,7 +16655,7 @@
       <w:lang w:eastAsia="es-ES"/>
     </w:rPr>
   </w:style>
-  <w:style w:type="paragraph" w:styleId="TtuloTDC">
+  <w:style w:type="paragraph" w:styleId="TtulodeTDC">
     <w:name w:val="TOC Heading"/>
     <w:basedOn w:val="Ttulo1"/>
     <w:next w:val="Normal"/>

</xml_diff>